<commit_message>
Update in docs file
</commit_message>
<xml_diff>
--- a/Instruction Module - Admin and Add Employee - Node.js.docx
+++ b/Instruction Module - Admin and Add Employee - Node.js.docx
@@ -1,6 +1,6 @@
 
 <file path=word/document.xml><?xml version="1.0" encoding="utf-8"?>
-<w:document xmlns:wpc="http://schemas.microsoft.com/office/word/2010/wordprocessingCanvas" xmlns:cx="http://schemas.microsoft.com/office/drawing/2014/chartex" xmlns:cx1="http://schemas.microsoft.com/office/drawing/2015/9/8/chartex" xmlns:cx2="http://schemas.microsoft.com/office/drawing/2015/10/21/chartex" xmlns:cx3="http://schemas.microsoft.com/office/drawing/2016/5/9/chartex" xmlns:cx4="http://schemas.microsoft.com/office/drawing/2016/5/10/chartex" xmlns:cx5="http://schemas.microsoft.com/office/drawing/2016/5/11/chartex" xmlns:cx6="http://schemas.microsoft.com/office/drawing/2016/5/12/chartex" xmlns:cx7="http://schemas.microsoft.com/office/drawing/2016/5/13/chartex" xmlns:cx8="http://schemas.microsoft.com/office/drawing/2016/5/14/chartex" xmlns:mc="http://schemas.openxmlformats.org/markup-compatibility/2006" xmlns:aink="http://schemas.microsoft.com/office/drawing/2016/ink" xmlns:am3d="http://schemas.microsoft.com/office/drawing/2017/model3d" xmlns:o="urn:schemas-microsoft-com:office:office" xmlns:oel="http://schemas.microsoft.com/office/2019/extlst" xmlns:r="http://schemas.openxmlformats.org/officeDocument/2006/relationships" xmlns:m="http://schemas.openxmlformats.org/officeDocument/2006/math" xmlns:v="urn:schemas-microsoft-com:vml" xmlns:wp14="http://schemas.microsoft.com/office/word/2010/wordprocessingDrawing" xmlns:wp="http://schemas.openxmlformats.org/drawingml/2006/wordprocessingDrawing" xmlns:w10="urn:schemas-microsoft-com:office:word" xmlns:w="http://schemas.openxmlformats.org/wordprocessingml/2006/main" xmlns:w14="http://schemas.microsoft.com/office/word/2010/wordml" xmlns:w15="http://schemas.microsoft.com/office/word/2012/wordml" xmlns:w16cex="http://schemas.microsoft.com/office/word/2018/wordml/cex" xmlns:w16cid="http://schemas.microsoft.com/office/word/2016/wordml/cid" xmlns:w16="http://schemas.microsoft.com/office/word/2018/wordml" xmlns:w16sdtdh="http://schemas.microsoft.com/office/word/2020/wordml/sdtdatahash" xmlns:w16se="http://schemas.microsoft.com/office/word/2015/wordml/symex" xmlns:wpg="http://schemas.microsoft.com/office/word/2010/wordprocessingGroup" xmlns:wpi="http://schemas.microsoft.com/office/word/2010/wordprocessingInk" xmlns:wne="http://schemas.microsoft.com/office/word/2006/wordml" xmlns:wps="http://schemas.microsoft.com/office/word/2010/wordprocessingShape" mc:Ignorable="w14 w15 w16se w16cid w16 w16cex w16sdtdh wp14">
+<w:document xmlns:wpc="http://schemas.microsoft.com/office/word/2010/wordprocessingCanvas" xmlns:cx="http://schemas.microsoft.com/office/drawing/2014/chartex" xmlns:cx1="http://schemas.microsoft.com/office/drawing/2015/9/8/chartex" xmlns:cx2="http://schemas.microsoft.com/office/drawing/2015/10/21/chartex" xmlns:cx3="http://schemas.microsoft.com/office/drawing/2016/5/9/chartex" xmlns:cx4="http://schemas.microsoft.com/office/drawing/2016/5/10/chartex" xmlns:cx5="http://schemas.microsoft.com/office/drawing/2016/5/11/chartex" xmlns:cx6="http://schemas.microsoft.com/office/drawing/2016/5/12/chartex" xmlns:cx7="http://schemas.microsoft.com/office/drawing/2016/5/13/chartex" xmlns:cx8="http://schemas.microsoft.com/office/drawing/2016/5/14/chartex" xmlns:mc="http://schemas.openxmlformats.org/markup-compatibility/2006" xmlns:aink="http://schemas.microsoft.com/office/drawing/2016/ink" xmlns:am3d="http://schemas.microsoft.com/office/drawing/2017/model3d" xmlns:o="urn:schemas-microsoft-com:office:office" xmlns:oel="http://schemas.microsoft.com/office/2019/extlst" xmlns:r="http://schemas.openxmlformats.org/officeDocument/2006/relationships" xmlns:m="http://schemas.openxmlformats.org/officeDocument/2006/math" xmlns:v="urn:schemas-microsoft-com:vml" xmlns:wp14="http://schemas.microsoft.com/office/word/2010/wordprocessingDrawing" xmlns:wp="http://schemas.openxmlformats.org/drawingml/2006/wordprocessingDrawing" xmlns:w10="urn:schemas-microsoft-com:office:word" xmlns:w="http://schemas.openxmlformats.org/wordprocessingml/2006/main" xmlns:w14="http://schemas.microsoft.com/office/word/2010/wordml" xmlns:w15="http://schemas.microsoft.com/office/word/2012/wordml" xmlns:w16cex="http://schemas.microsoft.com/office/word/2018/wordml/cex" xmlns:w16cid="http://schemas.microsoft.com/office/word/2016/wordml/cid" xmlns:w16="http://schemas.microsoft.com/office/word/2018/wordml" xmlns:w16sdtdh="http://schemas.microsoft.com/office/word/2020/wordml/sdtdatahash" xmlns:w16se="http://schemas.microsoft.com/office/word/2015/wordml/symex" xmlns:wpg="http://schemas.microsoft.com/office/word/2010/wordprocessingGroup" xmlns:wpi="http://schemas.microsoft.com/office/word/2010/wordprocessingInk" xmlns:wne="http://schemas.microsoft.com/office/word/2006/wordml" xmlns:wps="http://schemas.microsoft.com/office/word/2010/wordprocessingShape" xmlns:a="http://schemas.openxmlformats.org/drawingml/2006/main" xmlns:pic="http://schemas.openxmlformats.org/drawingml/2006/picture" xmlns:a14="http://schemas.microsoft.com/office/drawing/2010/main" mc:Ignorable="w14 w15 w16se w16cid w16 w16cex w16sdtdh wp14">
   <w:body>
     <w:p>
       <w:pPr>
@@ -1594,16 +1594,16 @@
           <w:numId w:val="4"/>
         </w:numPr>
         <w:rPr>
-          <w:b/>
-          <w:bCs/>
-          <w:sz w:val="28"/>
-          <w:szCs w:val="28"/>
-        </w:rPr>
-      </w:pPr>
-      <w:r>
-        <w:rPr>
-          <w:b/>
-          <w:bCs/>
+          <w:b w:val="1"/>
+          <w:bCs w:val="1"/>
+          <w:sz w:val="28"/>
+          <w:szCs w:val="28"/>
+        </w:rPr>
+      </w:pPr>
+      <w:r>
+        <w:rPr>
+          <w:b w:val="1"/>
+          <w:bCs w:val="1"/>
           <w:sz w:val="28"/>
           <w:szCs w:val="28"/>
         </w:rPr>
@@ -1612,139 +1612,148 @@
     </w:p>
     <w:p>
       <w:pPr>
-        <w:rPr>
-          <w:b/>
-          <w:bCs/>
-          <w:sz w:val="28"/>
-          <w:szCs w:val="28"/>
-        </w:rPr>
-      </w:pPr>
-    </w:p>
-    <w:p>
-      <w:pPr>
-        <w:rPr>
-          <w:b/>
-          <w:bCs/>
-          <w:sz w:val="28"/>
-          <w:szCs w:val="28"/>
-        </w:rPr>
-      </w:pPr>
-    </w:p>
-    <w:p>
-      <w:pPr>
-        <w:rPr>
-          <w:b/>
-          <w:bCs/>
-          <w:sz w:val="28"/>
-          <w:szCs w:val="28"/>
-        </w:rPr>
-      </w:pPr>
-    </w:p>
-    <w:p>
-      <w:pPr>
-        <w:rPr>
-          <w:b/>
-          <w:bCs/>
-          <w:sz w:val="28"/>
-          <w:szCs w:val="28"/>
-        </w:rPr>
-      </w:pPr>
-    </w:p>
-    <w:p>
-      <w:pPr>
-        <w:rPr>
-          <w:b/>
-          <w:bCs/>
-          <w:sz w:val="28"/>
-          <w:szCs w:val="28"/>
-        </w:rPr>
-      </w:pPr>
-    </w:p>
-    <w:p>
-      <w:pPr>
-        <w:rPr>
-          <w:b/>
-          <w:bCs/>
-          <w:sz w:val="28"/>
-          <w:szCs w:val="28"/>
-        </w:rPr>
-      </w:pPr>
-    </w:p>
-    <w:p>
-      <w:pPr>
-        <w:rPr>
-          <w:b/>
-          <w:bCs/>
-          <w:sz w:val="28"/>
-          <w:szCs w:val="28"/>
-        </w:rPr>
-      </w:pPr>
-    </w:p>
-    <w:p>
-      <w:pPr>
-        <w:rPr>
-          <w:b/>
-          <w:bCs/>
-          <w:sz w:val="28"/>
-          <w:szCs w:val="28"/>
-        </w:rPr>
-      </w:pPr>
-    </w:p>
-    <w:p>
-      <w:pPr>
-        <w:rPr>
-          <w:b/>
-          <w:bCs/>
-          <w:sz w:val="28"/>
-          <w:szCs w:val="28"/>
-        </w:rPr>
-      </w:pPr>
-    </w:p>
-    <w:p>
-      <w:pPr>
-        <w:rPr>
-          <w:b/>
-          <w:bCs/>
-          <w:sz w:val="28"/>
-          <w:szCs w:val="28"/>
-        </w:rPr>
-      </w:pPr>
-    </w:p>
-    <w:p>
-      <w:pPr>
-        <w:rPr>
-          <w:b/>
-          <w:bCs/>
-          <w:sz w:val="28"/>
-          <w:szCs w:val="28"/>
-        </w:rPr>
-      </w:pPr>
-    </w:p>
-    <w:p>
-      <w:pPr>
-        <w:rPr>
-          <w:b/>
-          <w:bCs/>
-          <w:sz w:val="28"/>
-          <w:szCs w:val="28"/>
-        </w:rPr>
-      </w:pPr>
-    </w:p>
-    <w:p>
-      <w:pPr>
-        <w:rPr>
-          <w:b/>
-          <w:bCs/>
-          <w:sz w:val="28"/>
-          <w:szCs w:val="28"/>
-        </w:rPr>
-      </w:pPr>
-    </w:p>
-    <w:p>
-      <w:pPr>
-        <w:rPr>
-          <w:b/>
-          <w:bCs/>
+        <w:pStyle w:val="Normal"/>
+        <w:ind w:left="0"/>
+        <w:rPr>
+          <w:b w:val="1"/>
+          <w:bCs w:val="1"/>
+          <w:sz w:val="28"/>
+          <w:szCs w:val="28"/>
+        </w:rPr>
+      </w:pPr>
+    </w:p>
+    <w:p w14:noSpellErr="1">
+      <w:pPr>
+        <w:rPr>
+          <w:b w:val="1"/>
+          <w:bCs w:val="1"/>
+          <w:sz w:val="40"/>
+          <w:szCs w:val="40"/>
+          <w:u w:val="single"/>
+        </w:rPr>
+      </w:pPr>
+      <w:r>
+        <w:rPr>
+          <w:b w:val="1"/>
+          <w:bCs w:val="1"/>
+          <w:sz w:val="40"/>
+          <w:szCs w:val="40"/>
+          <w:u w:val="single"/>
+        </w:rPr>
+        <w:t>Contributor:</w:t>
+      </w:r>
+    </w:p>
+    <w:p w14:noSpellErr="1">
+      <w:pPr>
+        <w:pStyle w:val="ListParagraph"/>
+        <w:numPr>
+          <w:ilvl w:val="0"/>
+          <w:numId w:val="5"/>
+        </w:numPr>
+        <w:rPr>
+          <w:b w:val="1"/>
+          <w:bCs w:val="1"/>
+          <w:sz w:val="32"/>
+          <w:szCs w:val="32"/>
+        </w:rPr>
+      </w:pPr>
+      <w:r>
+        <w:rPr>
+          <w:b w:val="1"/>
+          <w:bCs w:val="1"/>
+          <w:sz w:val="32"/>
+          <w:szCs w:val="32"/>
+        </w:rPr>
+        <w:t>Shashank Dubey</w:t>
+      </w:r>
+    </w:p>
+    <w:p>
+      <w:pPr>
+        <w:pStyle w:val="Normal"/>
+        <w:rPr>
+          <w:b w:val="1"/>
+          <w:bCs w:val="1"/>
+          <w:sz w:val="28"/>
+          <w:szCs w:val="28"/>
+        </w:rPr>
+      </w:pPr>
+    </w:p>
+    <w:p>
+      <w:pPr>
+        <w:rPr>
+          <w:b/>
+          <w:bCs/>
+          <w:sz w:val="28"/>
+          <w:szCs w:val="28"/>
+        </w:rPr>
+      </w:pPr>
+    </w:p>
+    <w:p>
+      <w:pPr>
+        <w:rPr>
+          <w:b/>
+          <w:bCs/>
+          <w:sz w:val="28"/>
+          <w:szCs w:val="28"/>
+        </w:rPr>
+      </w:pPr>
+    </w:p>
+    <w:p>
+      <w:pPr>
+        <w:rPr>
+          <w:b/>
+          <w:bCs/>
+          <w:sz w:val="28"/>
+          <w:szCs w:val="28"/>
+        </w:rPr>
+      </w:pPr>
+    </w:p>
+    <w:p>
+      <w:pPr>
+        <w:rPr>
+          <w:b/>
+          <w:bCs/>
+          <w:sz w:val="28"/>
+          <w:szCs w:val="28"/>
+        </w:rPr>
+      </w:pPr>
+    </w:p>
+    <w:p>
+      <w:pPr>
+        <w:rPr>
+          <w:b/>
+          <w:bCs/>
+          <w:sz w:val="28"/>
+          <w:szCs w:val="28"/>
+        </w:rPr>
+      </w:pPr>
+    </w:p>
+    <w:p>
+      <w:pPr>
+        <w:rPr>
+          <w:b/>
+          <w:bCs/>
+          <w:sz w:val="28"/>
+          <w:szCs w:val="28"/>
+        </w:rPr>
+      </w:pPr>
+    </w:p>
+    <w:p>
+      <w:pPr>
+        <w:rPr>
+          <w:b/>
+          <w:bCs/>
+          <w:sz w:val="28"/>
+          <w:szCs w:val="28"/>
+        </w:rPr>
+      </w:pPr>
+    </w:p>
+    <w:p w14:noSpellErr="1">
+      <w:pPr>
+        <w:pStyle w:val="Normal"/>
+        <w:rPr>
+          <w:b w:val="1"/>
+          <w:bCs w:val="1"/>
           <w:sz w:val="28"/>
           <w:szCs w:val="28"/>
         </w:rPr>
@@ -1840,7 +1849,7 @@
         </w:rPr>
         <w:t xml:space="preserve">First user needs go on the </w:t>
       </w:r>
-      <w:hyperlink r:id="rId6" w:history="1">
+      <w:hyperlink w:history="1" r:id="rId6">
         <w:r>
           <w:rPr>
             <w:rStyle w:val="Hyperlink"/>
@@ -2016,7 +2025,7 @@
         </w:rPr>
         <w:t xml:space="preserve">Email: </w:t>
       </w:r>
-      <w:hyperlink r:id="rId8" w:history="1">
+      <w:hyperlink w:history="1" r:id="rId8">
         <w:r>
           <w:rPr>
             <w:rStyle w:val="Hyperlink"/>
@@ -2067,7 +2076,7 @@
         </w:rPr>
         <w:t xml:space="preserve">Email: </w:t>
       </w:r>
-      <w:hyperlink r:id="rId9" w:history="1">
+      <w:hyperlink w:history="1" r:id="rId9">
         <w:r>
           <w:rPr>
             <w:rStyle w:val="Hyperlink"/>
@@ -2118,7 +2127,7 @@
         </w:rPr>
         <w:t xml:space="preserve">Email: </w:t>
       </w:r>
-      <w:hyperlink r:id="rId10" w:history="1">
+      <w:hyperlink w:history="1" r:id="rId10">
         <w:r>
           <w:rPr>
             <w:rStyle w:val="Hyperlink"/>
@@ -2288,8 +2297,8 @@
       </w:pPr>
       <w:r>
         <w:rPr>
-          <w:b/>
-          <w:bCs/>
+          <w:b w:val="1"/>
+          <w:bCs w:val="1"/>
           <w:sz w:val="24"/>
           <w:szCs w:val="24"/>
         </w:rPr>
@@ -2298,35 +2307,33 @@
     </w:p>
     <w:p>
       <w:pPr>
+        <w:pStyle w:val="Normal"/>
         <w:ind w:left="720" w:firstLine="720"/>
-        <w:rPr>
-          <w:b/>
-          <w:bCs/>
-          <w:sz w:val="24"/>
-          <w:szCs w:val="24"/>
-        </w:rPr>
-      </w:pPr>
-      <w:r>
-        <w:rPr>
-          <w:noProof/>
-        </w:rPr>
+      </w:pPr>
+      <w:r>
         <w:drawing>
-          <wp:inline distT="0" distB="0" distL="0" distR="0" wp14:anchorId="0F25DFAF" wp14:editId="3B02ED21">
-            <wp:extent cx="5065953" cy="2847975"/>
-            <wp:effectExtent l="0" t="0" r="1905" b="0"/>
-            <wp:docPr id="1236081985" name="Picture 1" descr="Graphical user interface, table, website&#10;&#10;Description automatically generated"/>
+          <wp:inline wp14:editId="27309408" wp14:anchorId="27B44A00">
+            <wp:extent cx="5080000" cy="2857500"/>
+            <wp:effectExtent l="0" t="0" r="0" b="0"/>
+            <wp:docPr id="350004521" name="" title=""/>
             <wp:cNvGraphicFramePr>
-              <a:graphicFrameLocks xmlns:a="http://schemas.openxmlformats.org/drawingml/2006/main" noChangeAspect="1"/>
+              <a:graphicFrameLocks noChangeAspect="1"/>
             </wp:cNvGraphicFramePr>
-            <a:graphic xmlns:a="http://schemas.openxmlformats.org/drawingml/2006/main">
+            <a:graphic>
               <a:graphicData uri="http://schemas.openxmlformats.org/drawingml/2006/picture">
-                <pic:pic xmlns:pic="http://schemas.openxmlformats.org/drawingml/2006/picture">
+                <pic:pic>
                   <pic:nvPicPr>
-                    <pic:cNvPr id="1236081985" name="Picture 1" descr="Graphical user interface, table, website&#10;&#10;Description automatically generated"/>
+                    <pic:cNvPr id="0" name=""/>
                     <pic:cNvPicPr/>
                   </pic:nvPicPr>
                   <pic:blipFill>
-                    <a:blip r:embed="rId12"/>
+                    <a:blip r:embed="Ra7921e4f487944e8">
+                      <a:extLst>
+                        <a:ext xmlns:a="http://schemas.openxmlformats.org/drawingml/2006/main" uri="{28A0092B-C50C-407E-A947-70E740481C1C}">
+                          <a14:useLocalDpi val="0"/>
+                        </a:ext>
+                      </a:extLst>
+                    </a:blip>
                     <a:stretch>
                       <a:fillRect/>
                     </a:stretch>
@@ -2334,7 +2341,7 @@
                   <pic:spPr>
                     <a:xfrm>
                       <a:off x="0" y="0"/>
-                      <a:ext cx="5071236" cy="2850945"/>
+                      <a:ext cx="5080000" cy="2857500"/>
                     </a:xfrm>
                     <a:prstGeom prst="rect">
                       <a:avLst/>
@@ -2398,35 +2405,31 @@
       <w:pPr>
         <w:pStyle w:val="ListParagraph"/>
         <w:ind w:left="1440"/>
-        <w:rPr>
-          <w:b/>
-          <w:bCs/>
-          <w:sz w:val="24"/>
-          <w:szCs w:val="24"/>
-        </w:rPr>
-      </w:pPr>
-      <w:r>
-        <w:rPr>
-          <w:noProof/>
-        </w:rPr>
-        <w:lastRenderedPageBreak/>
+      </w:pPr>
+      <w:r>
         <w:drawing>
-          <wp:inline distT="0" distB="0" distL="0" distR="0" wp14:anchorId="7A4FD96F" wp14:editId="64557E58">
-            <wp:extent cx="4981238" cy="2800350"/>
+          <wp:inline wp14:editId="67AC02C2" wp14:anchorId="6E99BA96">
+            <wp:extent cx="4927600" cy="2771775"/>
             <wp:effectExtent l="0" t="0" r="0" b="0"/>
-            <wp:docPr id="934566060" name="Picture 1" descr="Graphical user interface, application&#10;&#10;Description automatically generated"/>
+            <wp:docPr id="1328759751" name="" title=""/>
             <wp:cNvGraphicFramePr>
-              <a:graphicFrameLocks xmlns:a="http://schemas.openxmlformats.org/drawingml/2006/main" noChangeAspect="1"/>
+              <a:graphicFrameLocks noChangeAspect="1"/>
             </wp:cNvGraphicFramePr>
-            <a:graphic xmlns:a="http://schemas.openxmlformats.org/drawingml/2006/main">
+            <a:graphic>
               <a:graphicData uri="http://schemas.openxmlformats.org/drawingml/2006/picture">
-                <pic:pic xmlns:pic="http://schemas.openxmlformats.org/drawingml/2006/picture">
+                <pic:pic>
                   <pic:nvPicPr>
-                    <pic:cNvPr id="934566060" name="Picture 1" descr="Graphical user interface, application&#10;&#10;Description automatically generated"/>
+                    <pic:cNvPr id="0" name=""/>
                     <pic:cNvPicPr/>
                   </pic:nvPicPr>
                   <pic:blipFill>
-                    <a:blip r:embed="rId13"/>
+                    <a:blip r:embed="R28fc56b9562d4c5a">
+                      <a:extLst>
+                        <a:ext xmlns:a="http://schemas.openxmlformats.org/drawingml/2006/main" uri="{28A0092B-C50C-407E-A947-70E740481C1C}">
+                          <a14:useLocalDpi val="0"/>
+                        </a:ext>
+                      </a:extLst>
+                    </a:blip>
                     <a:stretch>
                       <a:fillRect/>
                     </a:stretch>
@@ -2434,7 +2437,7 @@
                   <pic:spPr>
                     <a:xfrm>
                       <a:off x="0" y="0"/>
-                      <a:ext cx="4987749" cy="2804011"/>
+                      <a:ext cx="4927600" cy="2771775"/>
                     </a:xfrm>
                     <a:prstGeom prst="rect">
                       <a:avLst/>
@@ -2534,34 +2537,31 @@
       <w:pPr>
         <w:pStyle w:val="ListParagraph"/>
         <w:ind w:left="1440"/>
-        <w:rPr>
-          <w:b/>
-          <w:bCs/>
-          <w:sz w:val="24"/>
-          <w:szCs w:val="24"/>
-        </w:rPr>
-      </w:pPr>
-      <w:r>
-        <w:rPr>
-          <w:noProof/>
-        </w:rPr>
+      </w:pPr>
+      <w:r>
         <w:drawing>
-          <wp:inline distT="0" distB="0" distL="0" distR="0" wp14:anchorId="3EDCDC19" wp14:editId="39F474AA">
-            <wp:extent cx="4964295" cy="2790825"/>
-            <wp:effectExtent l="0" t="0" r="8255" b="0"/>
-            <wp:docPr id="1423190976" name="Picture 1" descr="Graphical user interface&#10;&#10;Description automatically generated"/>
+          <wp:inline wp14:editId="71543F82" wp14:anchorId="6C3030F1">
+            <wp:extent cx="4981575" cy="2802136"/>
+            <wp:effectExtent l="0" t="0" r="0" b="0"/>
+            <wp:docPr id="285620034" name="" title=""/>
             <wp:cNvGraphicFramePr>
-              <a:graphicFrameLocks xmlns:a="http://schemas.openxmlformats.org/drawingml/2006/main" noChangeAspect="1"/>
+              <a:graphicFrameLocks noChangeAspect="1"/>
             </wp:cNvGraphicFramePr>
-            <a:graphic xmlns:a="http://schemas.openxmlformats.org/drawingml/2006/main">
+            <a:graphic>
               <a:graphicData uri="http://schemas.openxmlformats.org/drawingml/2006/picture">
-                <pic:pic xmlns:pic="http://schemas.openxmlformats.org/drawingml/2006/picture">
+                <pic:pic>
                   <pic:nvPicPr>
-                    <pic:cNvPr id="1423190976" name="Picture 1" descr="Graphical user interface&#10;&#10;Description automatically generated"/>
+                    <pic:cNvPr id="0" name=""/>
                     <pic:cNvPicPr/>
                   </pic:nvPicPr>
                   <pic:blipFill>
-                    <a:blip r:embed="rId14"/>
+                    <a:blip r:embed="Re71f37d8fe0c41a2">
+                      <a:extLst>
+                        <a:ext xmlns:a="http://schemas.openxmlformats.org/drawingml/2006/main" uri="{28A0092B-C50C-407E-A947-70E740481C1C}">
+                          <a14:useLocalDpi val="0"/>
+                        </a:ext>
+                      </a:extLst>
+                    </a:blip>
                     <a:stretch>
                       <a:fillRect/>
                     </a:stretch>
@@ -2569,7 +2569,7 @@
                   <pic:spPr>
                     <a:xfrm>
                       <a:off x="0" y="0"/>
-                      <a:ext cx="4972028" cy="2795172"/>
+                      <a:ext cx="4981575" cy="2802136"/>
                     </a:xfrm>
                     <a:prstGeom prst="rect">
                       <a:avLst/>
@@ -3032,16 +3032,16 @@
           <w:numId w:val="1"/>
         </w:numPr>
         <w:rPr>
-          <w:b/>
-          <w:bCs/>
-          <w:sz w:val="24"/>
-          <w:szCs w:val="24"/>
-        </w:rPr>
-      </w:pPr>
-      <w:r>
-        <w:rPr>
-          <w:b/>
-          <w:bCs/>
+          <w:b w:val="1"/>
+          <w:bCs w:val="1"/>
+          <w:sz w:val="24"/>
+          <w:szCs w:val="24"/>
+        </w:rPr>
+      </w:pPr>
+      <w:r>
+        <w:rPr>
+          <w:b w:val="1"/>
+          <w:bCs w:val="1"/>
           <w:sz w:val="24"/>
           <w:szCs w:val="24"/>
         </w:rPr>
@@ -3050,54 +3050,41 @@
     </w:p>
     <w:p>
       <w:pPr>
-        <w:rPr>
-          <w:b/>
-          <w:bCs/>
-          <w:sz w:val="2"/>
-          <w:szCs w:val="2"/>
-        </w:rPr>
-      </w:pPr>
-    </w:p>
-    <w:p>
-      <w:pPr>
         <w:pStyle w:val="ListParagraph"/>
         <w:ind w:left="1440"/>
-        <w:rPr>
-          <w:b/>
-          <w:bCs/>
-          <w:sz w:val="24"/>
-          <w:szCs w:val="24"/>
-        </w:rPr>
-      </w:pPr>
-      <w:r>
-        <w:rPr>
-          <w:noProof/>
-        </w:rPr>
+      </w:pPr>
+      <w:r>
         <w:drawing>
-          <wp:inline distT="0" distB="0" distL="0" distR="0" wp14:anchorId="31BA5474" wp14:editId="5446B2B7">
-            <wp:extent cx="4981238" cy="2800350"/>
+          <wp:inline wp14:editId="1B039FFC" wp14:anchorId="31BA5474">
+            <wp:extent cx="4981240" cy="2800350"/>
             <wp:effectExtent l="0" t="0" r="0" b="0"/>
-            <wp:docPr id="1374918129" name="Picture 1" descr="A screenshot of a computer&#10;&#10;Description automatically generated"/>
+            <wp:docPr id="1374918129" name="Picture 1" descr="A screenshot of a computer&#10;&#10;Description automatically generated" title=""/>
             <wp:cNvGraphicFramePr>
-              <a:graphicFrameLocks xmlns:a="http://schemas.openxmlformats.org/drawingml/2006/main" noChangeAspect="1"/>
+              <a:graphicFrameLocks noChangeAspect="1"/>
             </wp:cNvGraphicFramePr>
-            <a:graphic xmlns:a="http://schemas.openxmlformats.org/drawingml/2006/main">
+            <a:graphic>
               <a:graphicData uri="http://schemas.openxmlformats.org/drawingml/2006/picture">
-                <pic:pic xmlns:pic="http://schemas.openxmlformats.org/drawingml/2006/picture">
+                <pic:pic>
                   <pic:nvPicPr>
-                    <pic:cNvPr id="1374918129" name="Picture 1" descr="A screenshot of a computer&#10;&#10;Description automatically generated"/>
+                    <pic:cNvPr id="0" name="Picture 1"/>
                     <pic:cNvPicPr/>
                   </pic:nvPicPr>
                   <pic:blipFill>
-                    <a:blip r:embed="rId18"/>
+                    <a:blip r:embed="R8ec51d6456704576">
+                      <a:extLst>
+                        <a:ext xmlns:a="http://schemas.openxmlformats.org/drawingml/2006/main" uri="{28A0092B-C50C-407E-A947-70E740481C1C}">
+                          <a14:useLocalDpi val="0"/>
+                        </a:ext>
+                      </a:extLst>
+                    </a:blip>
                     <a:stretch>
                       <a:fillRect/>
                     </a:stretch>
                   </pic:blipFill>
                   <pic:spPr>
-                    <a:xfrm>
+                    <a:xfrm rot="0" flipH="0" flipV="0">
                       <a:off x="0" y="0"/>
-                      <a:ext cx="4989428" cy="2804955"/>
+                      <a:ext cx="4981240" cy="2800350"/>
                     </a:xfrm>
                     <a:prstGeom prst="rect">
                       <a:avLst/>
@@ -3112,42 +3099,11 @@
     </w:p>
     <w:p>
       <w:pPr>
-        <w:rPr>
-          <w:b/>
-          <w:bCs/>
-          <w:sz w:val="24"/>
-          <w:szCs w:val="24"/>
-        </w:rPr>
-      </w:pPr>
-    </w:p>
-    <w:p>
-      <w:pPr>
-        <w:jc w:val="center"/>
-        <w:rPr>
-          <w:b/>
-          <w:bCs/>
-          <w:sz w:val="44"/>
-          <w:szCs w:val="44"/>
-          <w:u w:val="single"/>
-        </w:rPr>
-      </w:pPr>
-    </w:p>
-    <w:p>
-      <w:pPr>
-        <w:rPr>
-          <w:b/>
-          <w:bCs/>
-          <w:sz w:val="32"/>
-          <w:szCs w:val="32"/>
-          <w:u w:val="single"/>
-        </w:rPr>
-      </w:pPr>
-    </w:p>
-    <w:p>
-      <w:pPr>
-        <w:rPr>
-          <w:b/>
-          <w:bCs/>
+        <w:pStyle w:val="ListParagraph"/>
+        <w:ind w:left="0"/>
+        <w:rPr>
+          <w:b w:val="1"/>
+          <w:bCs w:val="1"/>
           <w:sz w:val="40"/>
           <w:szCs w:val="40"/>
           <w:u w:val="single"/>
@@ -3155,13 +3111,12 @@
       </w:pPr>
       <w:r>
         <w:rPr>
-          <w:b/>
-          <w:bCs/>
+          <w:b w:val="1"/>
+          <w:bCs w:val="1"/>
           <w:sz w:val="40"/>
           <w:szCs w:val="40"/>
           <w:u w:val="single"/>
         </w:rPr>
-        <w:lastRenderedPageBreak/>
         <w:t>References:</w:t>
       </w:r>
     </w:p>
@@ -3217,22 +3172,13 @@
           <w:szCs w:val="32"/>
         </w:rPr>
       </w:pPr>
-      <w:proofErr w:type="spellStart"/>
       <w:r>
         <w:rPr>
           <w:sz w:val="32"/>
           <w:szCs w:val="32"/>
         </w:rPr>
-        <w:t>Java</w:t>
-      </w:r>
-      <w:r>
-        <w:rPr>
-          <w:sz w:val="32"/>
-          <w:szCs w:val="32"/>
-        </w:rPr>
-        <w:t>tpoint</w:t>
-      </w:r>
-      <w:proofErr w:type="spellEnd"/>
+        <w:t>JavaTpoint</w:t>
+      </w:r>
     </w:p>
     <w:p>
       <w:pPr>
@@ -3250,1182 +3196,88 @@
         <w:rPr>
           <w:b/>
           <w:bCs/>
+          <w:sz w:val="12"/>
+          <w:szCs w:val="12"/>
+          <w:u w:val="single"/>
+        </w:rPr>
+      </w:pPr>
+    </w:p>
+    <w:p>
+      <w:pPr>
+        <w:pStyle w:val="Normal"/>
+        <w:rPr>
+          <w:b w:val="1"/>
+          <w:bCs w:val="1"/>
           <w:sz w:val="40"/>
           <w:szCs w:val="40"/>
           <w:u w:val="single"/>
         </w:rPr>
       </w:pPr>
-      <w:r>
-        <w:rPr>
-          <w:b/>
-          <w:bCs/>
+    </w:p>
+    <w:p>
+      <w:pPr>
+        <w:pStyle w:val="Normal"/>
+        <w:rPr>
+          <w:b w:val="1"/>
+          <w:bCs w:val="1"/>
           <w:sz w:val="40"/>
           <w:szCs w:val="40"/>
           <w:u w:val="single"/>
         </w:rPr>
-        <w:t>Contributor:</w:t>
-      </w:r>
-    </w:p>
-    <w:p>
-      <w:pPr>
-        <w:pStyle w:val="ListParagraph"/>
-        <w:numPr>
-          <w:ilvl w:val="0"/>
-          <w:numId w:val="5"/>
-        </w:numPr>
-        <w:rPr>
-          <w:b/>
-          <w:bCs/>
-          <w:sz w:val="32"/>
-          <w:szCs w:val="32"/>
-        </w:rPr>
-      </w:pPr>
-      <w:r>
-        <w:rPr>
-          <w:b/>
-          <w:bCs/>
-          <w:sz w:val="32"/>
-          <w:szCs w:val="32"/>
-        </w:rPr>
-        <w:t>Shashank Dubey</w:t>
-      </w:r>
-    </w:p>
-    <w:p>
-      <w:pPr>
-        <w:rPr>
-          <w:b/>
-          <w:bCs/>
-          <w:sz w:val="12"/>
-          <w:szCs w:val="12"/>
-          <w:u w:val="single"/>
-        </w:rPr>
-      </w:pPr>
-    </w:p>
-    <w:p>
-      <w:pPr>
-        <w:rPr>
-          <w:b/>
-          <w:bCs/>
-          <w:sz w:val="40"/>
-          <w:szCs w:val="40"/>
-          <w:u w:val="single"/>
-        </w:rPr>
-      </w:pPr>
-    </w:p>
-    <w:p>
-      <w:pPr>
+      </w:pPr>
+    </w:p>
+    <w:p>
+      <w:pPr>
+        <w:pStyle w:val="Normal"/>
         <w:jc w:val="center"/>
         <w:rPr>
-          <w:b/>
-          <w:bCs/>
-          <w:sz w:val="44"/>
-          <w:szCs w:val="44"/>
-          <w:u w:val="single"/>
-        </w:rPr>
-      </w:pPr>
-    </w:p>
-    <w:p>
-      <w:pPr>
-        <w:jc w:val="center"/>
-        <w:rPr>
-          <w:b/>
-          <w:bCs/>
-          <w:sz w:val="44"/>
-          <w:szCs w:val="44"/>
-          <w:u w:val="single"/>
-        </w:rPr>
-      </w:pPr>
-    </w:p>
-    <w:p>
-      <w:pPr>
-        <w:jc w:val="center"/>
-        <w:rPr>
-          <w:b/>
-          <w:bCs/>
-          <w:sz w:val="44"/>
-          <w:szCs w:val="44"/>
-          <w:u w:val="single"/>
-        </w:rPr>
-      </w:pPr>
-    </w:p>
-    <w:p>
-      <w:pPr>
-        <w:jc w:val="center"/>
-        <w:rPr>
-          <w:b/>
-          <w:bCs/>
-          <w:sz w:val="44"/>
-          <w:szCs w:val="44"/>
-          <w:u w:val="single"/>
-        </w:rPr>
-      </w:pPr>
-    </w:p>
-    <w:p>
-      <w:pPr>
-        <w:jc w:val="center"/>
-        <w:rPr>
-          <w:b/>
-          <w:bCs/>
-          <w:sz w:val="44"/>
-          <w:szCs w:val="44"/>
-          <w:u w:val="single"/>
-        </w:rPr>
-      </w:pPr>
-    </w:p>
-    <w:p>
-      <w:pPr>
-        <w:jc w:val="center"/>
-        <w:rPr>
-          <w:b/>
-          <w:bCs/>
-          <w:sz w:val="44"/>
-          <w:szCs w:val="44"/>
-          <w:u w:val="single"/>
-        </w:rPr>
-      </w:pPr>
-    </w:p>
-    <w:p>
-      <w:pPr>
-        <w:jc w:val="center"/>
-        <w:rPr>
-          <w:b/>
-          <w:bCs/>
-          <w:sz w:val="44"/>
-          <w:szCs w:val="44"/>
-          <w:u w:val="single"/>
-        </w:rPr>
-      </w:pPr>
-    </w:p>
-    <w:p>
-      <w:pPr>
-        <w:jc w:val="center"/>
-        <w:rPr>
-          <w:b/>
-          <w:bCs/>
-          <w:sz w:val="44"/>
-          <w:szCs w:val="44"/>
-          <w:u w:val="single"/>
-        </w:rPr>
-      </w:pPr>
-    </w:p>
-    <w:p>
-      <w:pPr>
-        <w:jc w:val="center"/>
-        <w:rPr>
-          <w:b/>
-          <w:bCs/>
-          <w:sz w:val="44"/>
-          <w:szCs w:val="44"/>
-          <w:u w:val="single"/>
-        </w:rPr>
-      </w:pPr>
-    </w:p>
-    <w:p>
-      <w:pPr>
-        <w:jc w:val="center"/>
-        <w:rPr>
-          <w:b/>
-          <w:bCs/>
-          <w:sz w:val="44"/>
-          <w:szCs w:val="44"/>
-          <w:u w:val="single"/>
-        </w:rPr>
-      </w:pPr>
-    </w:p>
-    <w:p>
-      <w:pPr>
-        <w:jc w:val="center"/>
-        <w:rPr>
-          <w:b/>
-          <w:bCs/>
-          <w:sz w:val="44"/>
-          <w:szCs w:val="44"/>
-          <w:u w:val="single"/>
-        </w:rPr>
-      </w:pPr>
-    </w:p>
-    <w:p>
-      <w:pPr>
-        <w:pStyle w:val="ListParagraph"/>
-        <w:jc w:val="center"/>
-        <w:rPr>
-          <w:b/>
-          <w:bCs/>
-          <w:sz w:val="40"/>
-          <w:szCs w:val="40"/>
-          <w:u w:val="single"/>
-        </w:rPr>
-      </w:pPr>
-      <w:r>
-        <w:rPr>
-          <w:b/>
-          <w:bCs/>
-          <w:sz w:val="40"/>
-          <w:szCs w:val="40"/>
-          <w:u w:val="single"/>
-        </w:rPr>
-        <w:lastRenderedPageBreak/>
-        <w:t>For</w:t>
-      </w:r>
-      <w:r>
-        <w:rPr>
-          <w:b/>
-          <w:bCs/>
-          <w:sz w:val="40"/>
-          <w:szCs w:val="40"/>
-          <w:u w:val="single"/>
-        </w:rPr>
-        <w:t xml:space="preserve"> </w:t>
-      </w:r>
-      <w:r>
-        <w:rPr>
-          <w:b/>
-          <w:bCs/>
-          <w:sz w:val="40"/>
-          <w:szCs w:val="40"/>
-          <w:u w:val="single"/>
-        </w:rPr>
-        <w:t>D</w:t>
-      </w:r>
-      <w:r>
-        <w:rPr>
-          <w:b/>
-          <w:bCs/>
-          <w:sz w:val="40"/>
-          <w:szCs w:val="40"/>
-          <w:u w:val="single"/>
-        </w:rPr>
-        <w:t>evelopers</w:t>
-      </w:r>
-    </w:p>
-    <w:p>
-      <w:pPr>
-        <w:pStyle w:val="ListParagraph"/>
-        <w:rPr>
-          <w:b/>
-          <w:bCs/>
-          <w:sz w:val="28"/>
-          <w:szCs w:val="28"/>
-          <w:u w:val="single"/>
-        </w:rPr>
-      </w:pPr>
-    </w:p>
-    <w:p>
-      <w:pPr>
-        <w:pStyle w:val="ListParagraph"/>
-        <w:numPr>
-          <w:ilvl w:val="0"/>
-          <w:numId w:val="1"/>
-        </w:numPr>
-        <w:rPr>
-          <w:b/>
-          <w:bCs/>
-          <w:sz w:val="24"/>
-          <w:szCs w:val="24"/>
-          <w:u w:val="single"/>
-        </w:rPr>
-      </w:pPr>
-      <w:r>
-        <w:rPr>
-          <w:b/>
-          <w:bCs/>
-          <w:sz w:val="24"/>
-          <w:szCs w:val="24"/>
-        </w:rPr>
-        <w:t>First,</w:t>
-      </w:r>
-      <w:r>
-        <w:rPr>
-          <w:b/>
-          <w:bCs/>
-          <w:sz w:val="24"/>
-          <w:szCs w:val="24"/>
-        </w:rPr>
-        <w:t xml:space="preserve"> we need to start the server so for that:</w:t>
-      </w:r>
-    </w:p>
-    <w:p>
-      <w:pPr>
-        <w:pStyle w:val="ListParagraph"/>
-        <w:rPr>
-          <w:b/>
-          <w:bCs/>
-          <w:sz w:val="6"/>
-          <w:szCs w:val="6"/>
-          <w:u w:val="single"/>
-        </w:rPr>
-      </w:pPr>
-    </w:p>
-    <w:p>
-      <w:pPr>
-        <w:pStyle w:val="ListParagraph"/>
-        <w:numPr>
-          <w:ilvl w:val="1"/>
-          <w:numId w:val="1"/>
-        </w:numPr>
-        <w:rPr>
-          <w:b/>
-          <w:bCs/>
-          <w:sz w:val="24"/>
-          <w:szCs w:val="24"/>
-          <w:u w:val="single"/>
-        </w:rPr>
-      </w:pPr>
-      <w:r>
-        <w:rPr>
-          <w:b/>
-          <w:bCs/>
-          <w:sz w:val="24"/>
-          <w:szCs w:val="24"/>
-        </w:rPr>
-        <w:t>Open all code in vs code editor</w:t>
-      </w:r>
-      <w:r>
-        <w:rPr>
-          <w:b/>
-          <w:bCs/>
-          <w:sz w:val="24"/>
-          <w:szCs w:val="24"/>
-        </w:rPr>
-        <w:t>.</w:t>
-      </w:r>
-    </w:p>
-    <w:p>
-      <w:pPr>
-        <w:pStyle w:val="ListParagraph"/>
-        <w:ind w:left="1440"/>
-        <w:rPr>
-          <w:b/>
-          <w:bCs/>
-          <w:sz w:val="24"/>
-          <w:szCs w:val="24"/>
-          <w:u w:val="single"/>
-        </w:rPr>
-      </w:pPr>
-    </w:p>
-    <w:p>
-      <w:pPr>
-        <w:pStyle w:val="ListParagraph"/>
-        <w:ind w:left="1440"/>
-        <w:rPr>
-          <w:b/>
-          <w:bCs/>
-          <w:sz w:val="24"/>
-          <w:szCs w:val="24"/>
-          <w:u w:val="single"/>
-        </w:rPr>
-      </w:pPr>
-      <w:r>
-        <w:rPr>
-          <w:noProof/>
-        </w:rPr>
-        <w:drawing>
-          <wp:inline distT="0" distB="0" distL="0" distR="0" wp14:anchorId="4D4FC7C6" wp14:editId="50576951">
-            <wp:extent cx="5196435" cy="2921329"/>
-            <wp:effectExtent l="0" t="0" r="4445" b="0"/>
-            <wp:docPr id="1" name="Picture 1"/>
-            <wp:cNvGraphicFramePr>
-              <a:graphicFrameLocks xmlns:a="http://schemas.openxmlformats.org/drawingml/2006/main" noChangeAspect="1"/>
-            </wp:cNvGraphicFramePr>
-            <a:graphic xmlns:a="http://schemas.openxmlformats.org/drawingml/2006/main">
-              <a:graphicData uri="http://schemas.openxmlformats.org/drawingml/2006/picture">
-                <pic:pic xmlns:pic="http://schemas.openxmlformats.org/drawingml/2006/picture">
-                  <pic:nvPicPr>
-                    <pic:cNvPr id="1" name=""/>
-                    <pic:cNvPicPr/>
-                  </pic:nvPicPr>
-                  <pic:blipFill>
-                    <a:blip r:embed="rId19"/>
-                    <a:stretch>
-                      <a:fillRect/>
-                    </a:stretch>
-                  </pic:blipFill>
-                  <pic:spPr>
-                    <a:xfrm>
-                      <a:off x="0" y="0"/>
-                      <a:ext cx="5238837" cy="2945167"/>
-                    </a:xfrm>
-                    <a:prstGeom prst="rect">
-                      <a:avLst/>
-                    </a:prstGeom>
-                  </pic:spPr>
-                </pic:pic>
-              </a:graphicData>
-            </a:graphic>
-          </wp:inline>
-        </w:drawing>
-      </w:r>
-    </w:p>
-    <w:p>
-      <w:pPr>
-        <w:pStyle w:val="ListParagraph"/>
-        <w:ind w:left="1440"/>
-        <w:rPr>
-          <w:b/>
-          <w:bCs/>
-          <w:sz w:val="20"/>
-          <w:szCs w:val="20"/>
-          <w:u w:val="single"/>
-        </w:rPr>
-      </w:pPr>
-    </w:p>
-    <w:p>
-      <w:pPr>
-        <w:pStyle w:val="ListParagraph"/>
-        <w:numPr>
-          <w:ilvl w:val="1"/>
-          <w:numId w:val="1"/>
-        </w:numPr>
-        <w:rPr>
-          <w:b/>
-          <w:bCs/>
-          <w:sz w:val="24"/>
-          <w:szCs w:val="24"/>
-          <w:u w:val="single"/>
-        </w:rPr>
-      </w:pPr>
-      <w:r>
-        <w:rPr>
-          <w:b/>
-          <w:bCs/>
-          <w:sz w:val="24"/>
-          <w:szCs w:val="24"/>
-        </w:rPr>
-        <w:t xml:space="preserve">Click on Terminal </w:t>
-      </w:r>
-      <w:r>
-        <w:rPr>
-          <w:b/>
-          <w:bCs/>
-          <w:sz w:val="24"/>
-          <w:szCs w:val="24"/>
-        </w:rPr>
-        <w:sym w:font="Wingdings" w:char="F0E0"/>
-      </w:r>
-      <w:r>
-        <w:rPr>
-          <w:b/>
-          <w:bCs/>
-          <w:sz w:val="24"/>
-          <w:szCs w:val="24"/>
-        </w:rPr>
-        <w:t xml:space="preserve"> New Terminal</w:t>
-      </w:r>
-    </w:p>
-    <w:p>
-      <w:pPr>
-        <w:pStyle w:val="ListParagraph"/>
-        <w:ind w:left="1440"/>
-        <w:rPr>
-          <w:b/>
-          <w:bCs/>
-          <w:sz w:val="24"/>
-          <w:szCs w:val="24"/>
-          <w:u w:val="single"/>
-        </w:rPr>
-      </w:pPr>
-    </w:p>
-    <w:p>
-      <w:pPr>
-        <w:pStyle w:val="ListParagraph"/>
-        <w:ind w:left="1440"/>
-        <w:rPr>
-          <w:b/>
-          <w:bCs/>
-          <w:sz w:val="24"/>
-          <w:szCs w:val="24"/>
-          <w:u w:val="single"/>
-        </w:rPr>
-      </w:pPr>
-      <w:r>
-        <w:rPr>
-          <w:noProof/>
-        </w:rPr>
-        <w:drawing>
-          <wp:inline distT="0" distB="0" distL="0" distR="0" wp14:anchorId="77E94CB4" wp14:editId="17D4C35C">
-            <wp:extent cx="5150668" cy="2895600"/>
-            <wp:effectExtent l="0" t="0" r="0" b="0"/>
-            <wp:docPr id="2" name="Picture 2"/>
-            <wp:cNvGraphicFramePr>
-              <a:graphicFrameLocks xmlns:a="http://schemas.openxmlformats.org/drawingml/2006/main" noChangeAspect="1"/>
-            </wp:cNvGraphicFramePr>
-            <a:graphic xmlns:a="http://schemas.openxmlformats.org/drawingml/2006/main">
-              <a:graphicData uri="http://schemas.openxmlformats.org/drawingml/2006/picture">
-                <pic:pic xmlns:pic="http://schemas.openxmlformats.org/drawingml/2006/picture">
-                  <pic:nvPicPr>
-                    <pic:cNvPr id="1" name=""/>
-                    <pic:cNvPicPr/>
-                  </pic:nvPicPr>
-                  <pic:blipFill>
-                    <a:blip r:embed="rId20"/>
-                    <a:stretch>
-                      <a:fillRect/>
-                    </a:stretch>
-                  </pic:blipFill>
-                  <pic:spPr>
-                    <a:xfrm>
-                      <a:off x="0" y="0"/>
-                      <a:ext cx="5155057" cy="2898067"/>
-                    </a:xfrm>
-                    <a:prstGeom prst="rect">
-                      <a:avLst/>
-                    </a:prstGeom>
-                  </pic:spPr>
-                </pic:pic>
-              </a:graphicData>
-            </a:graphic>
-          </wp:inline>
-        </w:drawing>
-      </w:r>
-    </w:p>
-    <w:p>
-      <w:pPr>
-        <w:pStyle w:val="ListParagraph"/>
-        <w:numPr>
-          <w:ilvl w:val="1"/>
-          <w:numId w:val="1"/>
-        </w:numPr>
-        <w:rPr>
-          <w:b/>
-          <w:bCs/>
-          <w:sz w:val="24"/>
-          <w:szCs w:val="24"/>
-          <w:u w:val="single"/>
-        </w:rPr>
-      </w:pPr>
-      <w:proofErr w:type="gramStart"/>
-      <w:r>
-        <w:rPr>
-          <w:b/>
-          <w:bCs/>
-          <w:sz w:val="24"/>
-          <w:szCs w:val="24"/>
-        </w:rPr>
-        <w:t>Check</w:t>
-      </w:r>
-      <w:proofErr w:type="gramEnd"/>
-      <w:r>
-        <w:rPr>
-          <w:b/>
-          <w:bCs/>
-          <w:sz w:val="24"/>
-          <w:szCs w:val="24"/>
-        </w:rPr>
-        <w:t xml:space="preserve"> you are in right file directory (where your files are) or not!</w:t>
-      </w:r>
-    </w:p>
-    <w:p>
-      <w:pPr>
-        <w:pStyle w:val="ListParagraph"/>
-        <w:ind w:left="1440"/>
-        <w:rPr>
-          <w:b/>
-          <w:bCs/>
-          <w:sz w:val="24"/>
-          <w:szCs w:val="24"/>
-          <w:u w:val="single"/>
-        </w:rPr>
-      </w:pPr>
-    </w:p>
-    <w:p>
-      <w:pPr>
-        <w:pStyle w:val="ListParagraph"/>
-        <w:ind w:left="1440"/>
-        <w:rPr>
-          <w:b/>
-          <w:bCs/>
-          <w:sz w:val="24"/>
-          <w:szCs w:val="24"/>
-          <w:u w:val="single"/>
-        </w:rPr>
-      </w:pPr>
-      <w:r>
-        <w:rPr>
-          <w:noProof/>
-        </w:rPr>
-        <w:lastRenderedPageBreak/>
-        <w:drawing>
-          <wp:inline distT="0" distB="0" distL="0" distR="0" wp14:anchorId="437A5804" wp14:editId="3080A927">
-            <wp:extent cx="5148579" cy="600075"/>
-            <wp:effectExtent l="0" t="0" r="0" b="0"/>
-            <wp:docPr id="3" name="Picture 3"/>
-            <wp:cNvGraphicFramePr>
-              <a:graphicFrameLocks xmlns:a="http://schemas.openxmlformats.org/drawingml/2006/main" noChangeAspect="1"/>
-            </wp:cNvGraphicFramePr>
-            <a:graphic xmlns:a="http://schemas.openxmlformats.org/drawingml/2006/main">
-              <a:graphicData uri="http://schemas.openxmlformats.org/drawingml/2006/picture">
-                <pic:pic xmlns:pic="http://schemas.openxmlformats.org/drawingml/2006/picture">
-                  <pic:nvPicPr>
-                    <pic:cNvPr id="1" name=""/>
-                    <pic:cNvPicPr/>
-                  </pic:nvPicPr>
-                  <pic:blipFill rotWithShape="1">
-                    <a:blip r:embed="rId21"/>
-                    <a:srcRect l="22424" t="62546" r="31389" b="27265"/>
-                    <a:stretch/>
-                  </pic:blipFill>
-                  <pic:spPr bwMode="auto">
-                    <a:xfrm>
-                      <a:off x="0" y="0"/>
-                      <a:ext cx="5185432" cy="604370"/>
-                    </a:xfrm>
-                    <a:prstGeom prst="rect">
-                      <a:avLst/>
-                    </a:prstGeom>
-                    <a:ln>
-                      <a:noFill/>
-                    </a:ln>
-                    <a:extLst>
-                      <a:ext uri="{53640926-AAD7-44D8-BBD7-CCE9431645EC}">
-                        <a14:shadowObscured xmlns:a14="http://schemas.microsoft.com/office/drawing/2010/main"/>
-                      </a:ext>
-                    </a:extLst>
-                  </pic:spPr>
-                </pic:pic>
-              </a:graphicData>
-            </a:graphic>
-          </wp:inline>
-        </w:drawing>
-      </w:r>
-    </w:p>
-    <w:p>
-      <w:pPr>
-        <w:pStyle w:val="ListParagraph"/>
-        <w:ind w:left="1440"/>
-        <w:rPr>
-          <w:b/>
-          <w:bCs/>
-          <w:sz w:val="24"/>
-          <w:szCs w:val="24"/>
-          <w:u w:val="single"/>
-        </w:rPr>
-      </w:pPr>
-    </w:p>
-    <w:p>
-      <w:pPr>
-        <w:pStyle w:val="ListParagraph"/>
-        <w:numPr>
-          <w:ilvl w:val="1"/>
-          <w:numId w:val="1"/>
-        </w:numPr>
-        <w:rPr>
-          <w:b/>
-          <w:bCs/>
-          <w:sz w:val="24"/>
-          <w:szCs w:val="24"/>
-          <w:u w:val="single"/>
-        </w:rPr>
-      </w:pPr>
-      <w:r>
-        <w:rPr>
-          <w:b/>
-          <w:bCs/>
-          <w:sz w:val="24"/>
-          <w:szCs w:val="24"/>
-        </w:rPr>
-        <w:t xml:space="preserve">Run command </w:t>
-      </w:r>
-      <w:r>
-        <w:rPr>
-          <w:b/>
-          <w:bCs/>
-          <w:sz w:val="24"/>
-          <w:szCs w:val="24"/>
-        </w:rPr>
-        <w:sym w:font="Wingdings" w:char="F0E0"/>
-      </w:r>
-      <w:r>
-        <w:rPr>
-          <w:b/>
-          <w:bCs/>
-          <w:sz w:val="24"/>
-          <w:szCs w:val="24"/>
-        </w:rPr>
-        <w:t xml:space="preserve"> npm </w:t>
-      </w:r>
-      <w:proofErr w:type="gramStart"/>
-      <w:r>
-        <w:rPr>
-          <w:b/>
-          <w:bCs/>
-          <w:sz w:val="24"/>
-          <w:szCs w:val="24"/>
-        </w:rPr>
-        <w:t>start</w:t>
-      </w:r>
-      <w:proofErr w:type="gramEnd"/>
-    </w:p>
-    <w:p>
-      <w:pPr>
-        <w:pStyle w:val="ListParagraph"/>
-        <w:ind w:left="1440"/>
-        <w:rPr>
-          <w:b/>
-          <w:bCs/>
-          <w:sz w:val="24"/>
-          <w:szCs w:val="24"/>
-          <w:u w:val="single"/>
-        </w:rPr>
-      </w:pPr>
-    </w:p>
-    <w:p>
-      <w:pPr>
-        <w:pStyle w:val="ListParagraph"/>
-        <w:ind w:left="1440"/>
-        <w:rPr>
-          <w:b/>
-          <w:bCs/>
-          <w:sz w:val="24"/>
-          <w:szCs w:val="24"/>
-          <w:u w:val="single"/>
-        </w:rPr>
-      </w:pPr>
-      <w:r>
-        <w:rPr>
-          <w:noProof/>
-        </w:rPr>
-        <w:drawing>
-          <wp:inline distT="0" distB="0" distL="0" distR="0" wp14:anchorId="5C9C33E7" wp14:editId="2C5224CE">
-            <wp:extent cx="5181600" cy="713830"/>
-            <wp:effectExtent l="0" t="0" r="0" b="0"/>
-            <wp:docPr id="4" name="Picture 4"/>
-            <wp:cNvGraphicFramePr>
-              <a:graphicFrameLocks xmlns:a="http://schemas.openxmlformats.org/drawingml/2006/main" noChangeAspect="1"/>
-            </wp:cNvGraphicFramePr>
-            <a:graphic xmlns:a="http://schemas.openxmlformats.org/drawingml/2006/main">
-              <a:graphicData uri="http://schemas.openxmlformats.org/drawingml/2006/picture">
-                <pic:pic xmlns:pic="http://schemas.openxmlformats.org/drawingml/2006/picture">
-                  <pic:nvPicPr>
-                    <pic:cNvPr id="1" name=""/>
-                    <pic:cNvPicPr/>
-                  </pic:nvPicPr>
-                  <pic:blipFill rotWithShape="1">
-                    <a:blip r:embed="rId22"/>
-                    <a:srcRect l="22816" t="61377" r="28982" b="26331"/>
-                    <a:stretch/>
-                  </pic:blipFill>
-                  <pic:spPr bwMode="auto">
-                    <a:xfrm>
-                      <a:off x="0" y="0"/>
-                      <a:ext cx="5334157" cy="734847"/>
-                    </a:xfrm>
-                    <a:prstGeom prst="rect">
-                      <a:avLst/>
-                    </a:prstGeom>
-                    <a:ln>
-                      <a:noFill/>
-                    </a:ln>
-                    <a:extLst>
-                      <a:ext uri="{53640926-AAD7-44D8-BBD7-CCE9431645EC}">
-                        <a14:shadowObscured xmlns:a14="http://schemas.microsoft.com/office/drawing/2010/main"/>
-                      </a:ext>
-                    </a:extLst>
-                  </pic:spPr>
-                </pic:pic>
-              </a:graphicData>
-            </a:graphic>
-          </wp:inline>
-        </w:drawing>
-      </w:r>
-    </w:p>
-    <w:p>
-      <w:pPr>
-        <w:pStyle w:val="ListParagraph"/>
-        <w:ind w:left="1440"/>
-        <w:rPr>
-          <w:b/>
-          <w:bCs/>
-          <w:sz w:val="24"/>
-          <w:szCs w:val="24"/>
-          <w:u w:val="single"/>
-        </w:rPr>
-      </w:pPr>
-    </w:p>
-    <w:p>
-      <w:pPr>
-        <w:pStyle w:val="ListParagraph"/>
-        <w:numPr>
-          <w:ilvl w:val="1"/>
-          <w:numId w:val="1"/>
-        </w:numPr>
-        <w:rPr>
-          <w:b/>
-          <w:bCs/>
-          <w:sz w:val="24"/>
-          <w:szCs w:val="24"/>
-        </w:rPr>
-      </w:pPr>
-      <w:r>
-        <w:rPr>
-          <w:b/>
-          <w:bCs/>
-          <w:sz w:val="24"/>
-          <w:szCs w:val="24"/>
-        </w:rPr>
-        <w:t xml:space="preserve">You will see </w:t>
-      </w:r>
-      <w:r>
-        <w:rPr>
-          <w:b/>
-          <w:bCs/>
-          <w:sz w:val="24"/>
-          <w:szCs w:val="24"/>
-        </w:rPr>
-        <w:t>this.</w:t>
-      </w:r>
-    </w:p>
-    <w:p>
-      <w:pPr>
-        <w:pStyle w:val="ListParagraph"/>
-        <w:ind w:left="1440"/>
-        <w:rPr>
-          <w:b/>
-          <w:bCs/>
-          <w:sz w:val="6"/>
-          <w:szCs w:val="6"/>
-        </w:rPr>
-      </w:pPr>
-    </w:p>
-    <w:p>
-      <w:pPr>
-        <w:pStyle w:val="ListParagraph"/>
-        <w:ind w:left="1440"/>
-        <w:rPr>
-          <w:b/>
-          <w:bCs/>
-          <w:sz w:val="24"/>
-          <w:szCs w:val="24"/>
-        </w:rPr>
-      </w:pPr>
-      <w:r>
-        <w:rPr>
-          <w:noProof/>
-        </w:rPr>
-        <w:drawing>
-          <wp:inline distT="0" distB="0" distL="0" distR="0" wp14:anchorId="789EE87F" wp14:editId="6945BF9E">
-            <wp:extent cx="5049743" cy="1354015"/>
-            <wp:effectExtent l="0" t="0" r="0" b="0"/>
-            <wp:docPr id="5" name="Picture 5"/>
-            <wp:cNvGraphicFramePr>
-              <a:graphicFrameLocks xmlns:a="http://schemas.openxmlformats.org/drawingml/2006/main" noChangeAspect="1"/>
-            </wp:cNvGraphicFramePr>
-            <a:graphic xmlns:a="http://schemas.openxmlformats.org/drawingml/2006/main">
-              <a:graphicData uri="http://schemas.openxmlformats.org/drawingml/2006/picture">
-                <pic:pic xmlns:pic="http://schemas.openxmlformats.org/drawingml/2006/picture">
-                  <pic:nvPicPr>
-                    <pic:cNvPr id="1" name=""/>
-                    <pic:cNvPicPr/>
-                  </pic:nvPicPr>
-                  <pic:blipFill rotWithShape="1">
-                    <a:blip r:embed="rId23"/>
-                    <a:srcRect l="22224" t="40876" r="46330" b="37860"/>
-                    <a:stretch/>
-                  </pic:blipFill>
-                  <pic:spPr bwMode="auto">
-                    <a:xfrm>
-                      <a:off x="0" y="0"/>
-                      <a:ext cx="5072142" cy="1360021"/>
-                    </a:xfrm>
-                    <a:prstGeom prst="rect">
-                      <a:avLst/>
-                    </a:prstGeom>
-                    <a:ln>
-                      <a:noFill/>
-                    </a:ln>
-                    <a:extLst>
-                      <a:ext uri="{53640926-AAD7-44D8-BBD7-CCE9431645EC}">
-                        <a14:shadowObscured xmlns:a14="http://schemas.microsoft.com/office/drawing/2010/main"/>
-                      </a:ext>
-                    </a:extLst>
-                  </pic:spPr>
-                </pic:pic>
-              </a:graphicData>
-            </a:graphic>
-          </wp:inline>
-        </w:drawing>
-      </w:r>
-    </w:p>
-    <w:p>
-      <w:pPr>
-        <w:pStyle w:val="ListParagraph"/>
-        <w:ind w:left="1440"/>
-        <w:rPr>
-          <w:b/>
-          <w:bCs/>
-          <w:sz w:val="24"/>
-          <w:szCs w:val="24"/>
-        </w:rPr>
-      </w:pPr>
-    </w:p>
-    <w:p>
-      <w:pPr>
-        <w:pStyle w:val="ListParagraph"/>
-        <w:numPr>
-          <w:ilvl w:val="1"/>
-          <w:numId w:val="1"/>
-        </w:numPr>
-        <w:rPr>
-          <w:b/>
-          <w:bCs/>
-          <w:sz w:val="24"/>
-          <w:szCs w:val="24"/>
-        </w:rPr>
-      </w:pPr>
-      <w:r>
-        <w:rPr>
-          <w:b/>
-          <w:bCs/>
-          <w:sz w:val="24"/>
-          <w:szCs w:val="24"/>
-        </w:rPr>
-        <w:t xml:space="preserve">Click on </w:t>
-      </w:r>
-      <w:hyperlink r:id="rId24" w:history="1">
-        <w:r>
-          <w:rPr>
-            <w:rStyle w:val="Hyperlink"/>
-            <w:b/>
-            <w:bCs/>
-            <w:sz w:val="24"/>
-            <w:szCs w:val="24"/>
-          </w:rPr>
-          <w:t>http://localhost:3000</w:t>
-        </w:r>
-      </w:hyperlink>
-      <w:r>
-        <w:rPr>
-          <w:b/>
-          <w:bCs/>
-          <w:sz w:val="24"/>
-          <w:szCs w:val="24"/>
-        </w:rPr>
-        <w:t xml:space="preserve"> with Ctrl (Ctrl + </w:t>
-      </w:r>
-      <w:hyperlink r:id="rId25" w:history="1">
-        <w:r>
-          <w:rPr>
-            <w:rStyle w:val="Hyperlink"/>
-            <w:b/>
-            <w:bCs/>
-            <w:sz w:val="24"/>
-            <w:szCs w:val="24"/>
-          </w:rPr>
-          <w:t>http://localhost:3000</w:t>
-        </w:r>
-      </w:hyperlink>
-      <w:r>
-        <w:rPr>
-          <w:b/>
-          <w:bCs/>
-          <w:sz w:val="24"/>
-          <w:szCs w:val="24"/>
-        </w:rPr>
-        <w:t>)</w:t>
-      </w:r>
-    </w:p>
-    <w:p>
-      <w:pPr>
-        <w:pStyle w:val="ListParagraph"/>
-        <w:ind w:left="1440"/>
-        <w:rPr>
-          <w:b/>
-          <w:bCs/>
-          <w:sz w:val="10"/>
-          <w:szCs w:val="10"/>
-        </w:rPr>
-      </w:pPr>
-    </w:p>
-    <w:p>
-      <w:pPr>
-        <w:pStyle w:val="ListParagraph"/>
-        <w:ind w:left="1440"/>
-        <w:rPr>
-          <w:b/>
-          <w:bCs/>
-          <w:sz w:val="24"/>
-          <w:szCs w:val="24"/>
-        </w:rPr>
-      </w:pPr>
-      <w:r>
-        <w:rPr>
-          <w:noProof/>
-        </w:rPr>
-        <w:drawing>
-          <wp:inline distT="0" distB="0" distL="0" distR="0" wp14:anchorId="600EBDFF" wp14:editId="4E56E988">
-            <wp:extent cx="4038600" cy="1838139"/>
-            <wp:effectExtent l="0" t="0" r="0" b="0"/>
-            <wp:docPr id="6" name="Picture 6"/>
-            <wp:cNvGraphicFramePr>
-              <a:graphicFrameLocks xmlns:a="http://schemas.openxmlformats.org/drawingml/2006/main" noChangeAspect="1"/>
-            </wp:cNvGraphicFramePr>
-            <a:graphic xmlns:a="http://schemas.openxmlformats.org/drawingml/2006/main">
-              <a:graphicData uri="http://schemas.openxmlformats.org/drawingml/2006/picture">
-                <pic:pic xmlns:pic="http://schemas.openxmlformats.org/drawingml/2006/picture">
-                  <pic:nvPicPr>
-                    <pic:cNvPr id="1" name=""/>
-                    <pic:cNvPicPr/>
-                  </pic:nvPicPr>
-                  <pic:blipFill rotWithShape="1">
-                    <a:blip r:embed="rId26"/>
-                    <a:srcRect l="22043" t="34673" r="48249" b="33884"/>
-                    <a:stretch/>
-                  </pic:blipFill>
-                  <pic:spPr bwMode="auto">
-                    <a:xfrm>
-                      <a:off x="0" y="0"/>
-                      <a:ext cx="4109784" cy="1870538"/>
-                    </a:xfrm>
-                    <a:prstGeom prst="rect">
-                      <a:avLst/>
-                    </a:prstGeom>
-                    <a:ln>
-                      <a:noFill/>
-                    </a:ln>
-                    <a:extLst>
-                      <a:ext uri="{53640926-AAD7-44D8-BBD7-CCE9431645EC}">
-                        <a14:shadowObscured xmlns:a14="http://schemas.microsoft.com/office/drawing/2010/main"/>
-                      </a:ext>
-                    </a:extLst>
-                  </pic:spPr>
-                </pic:pic>
-              </a:graphicData>
-            </a:graphic>
-          </wp:inline>
-        </w:drawing>
-      </w:r>
-    </w:p>
-    <w:p>
-      <w:pPr>
-        <w:pStyle w:val="ListParagraph"/>
-        <w:ind w:left="1440"/>
-        <w:rPr>
-          <w:b/>
-          <w:bCs/>
-          <w:sz w:val="24"/>
-          <w:szCs w:val="24"/>
-        </w:rPr>
-      </w:pPr>
-    </w:p>
-    <w:p>
-      <w:pPr>
-        <w:pStyle w:val="ListParagraph"/>
-        <w:ind w:left="1440"/>
-        <w:rPr>
-          <w:b/>
-          <w:bCs/>
-          <w:sz w:val="24"/>
-          <w:szCs w:val="24"/>
-        </w:rPr>
-      </w:pPr>
-    </w:p>
-    <w:p>
-      <w:pPr>
-        <w:pStyle w:val="ListParagraph"/>
-        <w:ind w:left="1440"/>
-        <w:rPr>
-          <w:b/>
-          <w:bCs/>
-          <w:sz w:val="24"/>
-          <w:szCs w:val="24"/>
-        </w:rPr>
-      </w:pPr>
-    </w:p>
-    <w:p>
-      <w:pPr>
-        <w:pStyle w:val="ListParagraph"/>
-        <w:ind w:left="1440"/>
-        <w:rPr>
-          <w:b/>
-          <w:bCs/>
-          <w:sz w:val="24"/>
-          <w:szCs w:val="24"/>
-        </w:rPr>
-      </w:pPr>
-    </w:p>
-    <w:p>
-      <w:pPr>
-        <w:pStyle w:val="ListParagraph"/>
-        <w:ind w:left="1440"/>
-        <w:rPr>
-          <w:b/>
-          <w:bCs/>
-          <w:sz w:val="24"/>
-          <w:szCs w:val="24"/>
-        </w:rPr>
-      </w:pPr>
-    </w:p>
-    <w:p>
-      <w:pPr>
-        <w:pStyle w:val="ListParagraph"/>
-        <w:ind w:left="1440"/>
-        <w:rPr>
-          <w:b/>
-          <w:bCs/>
-          <w:sz w:val="24"/>
-          <w:szCs w:val="24"/>
-        </w:rPr>
-      </w:pPr>
-    </w:p>
-    <w:p>
-      <w:pPr>
-        <w:pStyle w:val="ListParagraph"/>
-        <w:ind w:left="1440"/>
-        <w:rPr>
-          <w:b/>
-          <w:bCs/>
-          <w:sz w:val="24"/>
-          <w:szCs w:val="24"/>
-        </w:rPr>
-      </w:pPr>
-    </w:p>
-    <w:p>
-      <w:pPr>
-        <w:pStyle w:val="ListParagraph"/>
-        <w:ind w:left="1440"/>
-        <w:rPr>
-          <w:b/>
-          <w:bCs/>
-          <w:sz w:val="24"/>
-          <w:szCs w:val="24"/>
-        </w:rPr>
-      </w:pPr>
-    </w:p>
-    <w:p>
-      <w:pPr>
-        <w:rPr>
-          <w:b/>
-          <w:bCs/>
+          <w:b w:val="1"/>
+          <w:bCs w:val="1"/>
           <w:sz w:val="36"/>
           <w:szCs w:val="36"/>
         </w:rPr>
       </w:pPr>
-      <w:r>
-        <w:rPr>
-          <w:b/>
-          <w:bCs/>
-          <w:sz w:val="36"/>
-          <w:szCs w:val="36"/>
-        </w:rPr>
-        <w:t>Thank You</w:t>
-      </w:r>
-      <w:r>
-        <w:rPr>
-          <w:b/>
-          <w:bCs/>
-          <w:sz w:val="36"/>
-          <w:szCs w:val="36"/>
-        </w:rPr>
-        <w:t>.</w:t>
+    </w:p>
+    <w:p>
+      <w:pPr>
+        <w:pStyle w:val="Normal"/>
+        <w:jc w:val="center"/>
+        <w:rPr>
+          <w:b w:val="1"/>
+          <w:bCs w:val="1"/>
+          <w:sz w:val="52"/>
+          <w:szCs w:val="52"/>
+        </w:rPr>
+      </w:pPr>
+      <w:r>
+        <w:rPr>
+          <w:b w:val="1"/>
+          <w:bCs w:val="1"/>
+          <w:sz w:val="52"/>
+          <w:szCs w:val="52"/>
+        </w:rPr>
+        <w:t>Thank You.</w:t>
       </w:r>
     </w:p>
     <w:sectPr>
-      <w:pgSz w:w="12240" w:h="15840"/>
+      <w:pgSz w:w="12240" w:h="15840" w:orient="portrait"/>
       <w:pgMar w:top="1440" w:right="1440" w:bottom="1440" w:left="1440" w:header="720" w:footer="720" w:gutter="0"/>
       <w:cols w:space="720"/>
       <w:docGrid w:linePitch="360"/>
     </w:sectPr>
   </w:body>
 </w:document>
+</file>
+
+<file path=word/intelligence2.xml><?xml version="1.0" encoding="utf-8"?>
+<int2:intelligence xmlns:int2="http://schemas.microsoft.com/office/intelligence/2020/intelligence">
+  <int2:observations>
+    <int2:textHash int2:hashCode="1KGL1Lj4HcfXrh" int2:id="mTaDGbWP">
+      <int2:state int2:type="AugLoop_Text_Critique" int2:value="Rejected"/>
+    </int2:textHash>
+  </int2:observations>
+  <int2:intelligenceSettings/>
+</int2:intelligence>
 </file>
 
 <file path=word/numbering.xml><?xml version="1.0" encoding="utf-8"?>
@@ -4443,7 +3295,7 @@
         <w:ind w:left="720" w:hanging="360"/>
       </w:pPr>
       <w:rPr>
-        <w:rFonts w:ascii="Symbol" w:hAnsi="Symbol" w:hint="default"/>
+        <w:rFonts w:hint="default" w:ascii="Symbol" w:hAnsi="Symbol"/>
       </w:rPr>
     </w:lvl>
     <w:lvl w:ilvl="1" w:tplc="04090003">
@@ -4455,7 +3307,7 @@
         <w:ind w:left="1440" w:hanging="360"/>
       </w:pPr>
       <w:rPr>
-        <w:rFonts w:ascii="Courier New" w:hAnsi="Courier New" w:cs="Courier New" w:hint="default"/>
+        <w:rFonts w:hint="default" w:ascii="Courier New" w:hAnsi="Courier New" w:cs="Courier New"/>
       </w:rPr>
     </w:lvl>
     <w:lvl w:ilvl="2" w:tplc="04090005" w:tentative="1">
@@ -4467,7 +3319,7 @@
         <w:ind w:left="2160" w:hanging="360"/>
       </w:pPr>
       <w:rPr>
-        <w:rFonts w:ascii="Wingdings" w:hAnsi="Wingdings" w:hint="default"/>
+        <w:rFonts w:hint="default" w:ascii="Wingdings" w:hAnsi="Wingdings"/>
       </w:rPr>
     </w:lvl>
     <w:lvl w:ilvl="3" w:tplc="04090001" w:tentative="1">
@@ -4479,7 +3331,7 @@
         <w:ind w:left="2880" w:hanging="360"/>
       </w:pPr>
       <w:rPr>
-        <w:rFonts w:ascii="Symbol" w:hAnsi="Symbol" w:hint="default"/>
+        <w:rFonts w:hint="default" w:ascii="Symbol" w:hAnsi="Symbol"/>
       </w:rPr>
     </w:lvl>
     <w:lvl w:ilvl="4" w:tplc="04090003" w:tentative="1">
@@ -4491,7 +3343,7 @@
         <w:ind w:left="3600" w:hanging="360"/>
       </w:pPr>
       <w:rPr>
-        <w:rFonts w:ascii="Courier New" w:hAnsi="Courier New" w:cs="Courier New" w:hint="default"/>
+        <w:rFonts w:hint="default" w:ascii="Courier New" w:hAnsi="Courier New" w:cs="Courier New"/>
       </w:rPr>
     </w:lvl>
     <w:lvl w:ilvl="5" w:tplc="04090005" w:tentative="1">
@@ -4503,7 +3355,7 @@
         <w:ind w:left="4320" w:hanging="360"/>
       </w:pPr>
       <w:rPr>
-        <w:rFonts w:ascii="Wingdings" w:hAnsi="Wingdings" w:hint="default"/>
+        <w:rFonts w:hint="default" w:ascii="Wingdings" w:hAnsi="Wingdings"/>
       </w:rPr>
     </w:lvl>
     <w:lvl w:ilvl="6" w:tplc="04090001" w:tentative="1">
@@ -4515,7 +3367,7 @@
         <w:ind w:left="5040" w:hanging="360"/>
       </w:pPr>
       <w:rPr>
-        <w:rFonts w:ascii="Symbol" w:hAnsi="Symbol" w:hint="default"/>
+        <w:rFonts w:hint="default" w:ascii="Symbol" w:hAnsi="Symbol"/>
       </w:rPr>
     </w:lvl>
     <w:lvl w:ilvl="7" w:tplc="04090003" w:tentative="1">
@@ -4527,7 +3379,7 @@
         <w:ind w:left="5760" w:hanging="360"/>
       </w:pPr>
       <w:rPr>
-        <w:rFonts w:ascii="Courier New" w:hAnsi="Courier New" w:cs="Courier New" w:hint="default"/>
+        <w:rFonts w:hint="default" w:ascii="Courier New" w:hAnsi="Courier New" w:cs="Courier New"/>
       </w:rPr>
     </w:lvl>
     <w:lvl w:ilvl="8" w:tplc="04090005" w:tentative="1">
@@ -4539,7 +3391,7 @@
         <w:ind w:left="6480" w:hanging="360"/>
       </w:pPr>
       <w:rPr>
-        <w:rFonts w:ascii="Wingdings" w:hAnsi="Wingdings" w:hint="default"/>
+        <w:rFonts w:hint="default" w:ascii="Wingdings" w:hAnsi="Wingdings"/>
       </w:rPr>
     </w:lvl>
   </w:abstractNum>
@@ -4556,7 +3408,7 @@
         <w:ind w:left="720" w:hanging="360"/>
       </w:pPr>
       <w:rPr>
-        <w:rFonts w:ascii="Symbol" w:hAnsi="Symbol" w:hint="default"/>
+        <w:rFonts w:hint="default" w:ascii="Symbol" w:hAnsi="Symbol"/>
       </w:rPr>
     </w:lvl>
     <w:lvl w:ilvl="1" w:tplc="04090003" w:tentative="1">
@@ -4568,7 +3420,7 @@
         <w:ind w:left="1440" w:hanging="360"/>
       </w:pPr>
       <w:rPr>
-        <w:rFonts w:ascii="Courier New" w:hAnsi="Courier New" w:cs="Courier New" w:hint="default"/>
+        <w:rFonts w:hint="default" w:ascii="Courier New" w:hAnsi="Courier New" w:cs="Courier New"/>
       </w:rPr>
     </w:lvl>
     <w:lvl w:ilvl="2" w:tplc="04090005" w:tentative="1">
@@ -4580,7 +3432,7 @@
         <w:ind w:left="2160" w:hanging="360"/>
       </w:pPr>
       <w:rPr>
-        <w:rFonts w:ascii="Wingdings" w:hAnsi="Wingdings" w:hint="default"/>
+        <w:rFonts w:hint="default" w:ascii="Wingdings" w:hAnsi="Wingdings"/>
       </w:rPr>
     </w:lvl>
     <w:lvl w:ilvl="3" w:tplc="04090001" w:tentative="1">
@@ -4592,7 +3444,7 @@
         <w:ind w:left="2880" w:hanging="360"/>
       </w:pPr>
       <w:rPr>
-        <w:rFonts w:ascii="Symbol" w:hAnsi="Symbol" w:hint="default"/>
+        <w:rFonts w:hint="default" w:ascii="Symbol" w:hAnsi="Symbol"/>
       </w:rPr>
     </w:lvl>
     <w:lvl w:ilvl="4" w:tplc="04090003" w:tentative="1">
@@ -4604,7 +3456,7 @@
         <w:ind w:left="3600" w:hanging="360"/>
       </w:pPr>
       <w:rPr>
-        <w:rFonts w:ascii="Courier New" w:hAnsi="Courier New" w:cs="Courier New" w:hint="default"/>
+        <w:rFonts w:hint="default" w:ascii="Courier New" w:hAnsi="Courier New" w:cs="Courier New"/>
       </w:rPr>
     </w:lvl>
     <w:lvl w:ilvl="5" w:tplc="04090005" w:tentative="1">
@@ -4616,7 +3468,7 @@
         <w:ind w:left="4320" w:hanging="360"/>
       </w:pPr>
       <w:rPr>
-        <w:rFonts w:ascii="Wingdings" w:hAnsi="Wingdings" w:hint="default"/>
+        <w:rFonts w:hint="default" w:ascii="Wingdings" w:hAnsi="Wingdings"/>
       </w:rPr>
     </w:lvl>
     <w:lvl w:ilvl="6" w:tplc="04090001" w:tentative="1">
@@ -4628,7 +3480,7 @@
         <w:ind w:left="5040" w:hanging="360"/>
       </w:pPr>
       <w:rPr>
-        <w:rFonts w:ascii="Symbol" w:hAnsi="Symbol" w:hint="default"/>
+        <w:rFonts w:hint="default" w:ascii="Symbol" w:hAnsi="Symbol"/>
       </w:rPr>
     </w:lvl>
     <w:lvl w:ilvl="7" w:tplc="04090003" w:tentative="1">
@@ -4640,7 +3492,7 @@
         <w:ind w:left="5760" w:hanging="360"/>
       </w:pPr>
       <w:rPr>
-        <w:rFonts w:ascii="Courier New" w:hAnsi="Courier New" w:cs="Courier New" w:hint="default"/>
+        <w:rFonts w:hint="default" w:ascii="Courier New" w:hAnsi="Courier New" w:cs="Courier New"/>
       </w:rPr>
     </w:lvl>
     <w:lvl w:ilvl="8" w:tplc="04090005" w:tentative="1">
@@ -4652,7 +3504,7 @@
         <w:ind w:left="6480" w:hanging="360"/>
       </w:pPr>
       <w:rPr>
-        <w:rFonts w:ascii="Wingdings" w:hAnsi="Wingdings" w:hint="default"/>
+        <w:rFonts w:hint="default" w:ascii="Wingdings" w:hAnsi="Wingdings"/>
       </w:rPr>
     </w:lvl>
   </w:abstractNum>
@@ -4669,7 +3521,7 @@
         <w:ind w:left="720" w:hanging="360"/>
       </w:pPr>
       <w:rPr>
-        <w:rFonts w:ascii="Symbol" w:hAnsi="Symbol" w:hint="default"/>
+        <w:rFonts w:hint="default" w:ascii="Symbol" w:hAnsi="Symbol"/>
       </w:rPr>
     </w:lvl>
     <w:lvl w:ilvl="1" w:tplc="04090003" w:tentative="1">
@@ -4681,7 +3533,7 @@
         <w:ind w:left="1440" w:hanging="360"/>
       </w:pPr>
       <w:rPr>
-        <w:rFonts w:ascii="Courier New" w:hAnsi="Courier New" w:cs="Courier New" w:hint="default"/>
+        <w:rFonts w:hint="default" w:ascii="Courier New" w:hAnsi="Courier New" w:cs="Courier New"/>
       </w:rPr>
     </w:lvl>
     <w:lvl w:ilvl="2" w:tplc="04090005" w:tentative="1">
@@ -4693,7 +3545,7 @@
         <w:ind w:left="2160" w:hanging="360"/>
       </w:pPr>
       <w:rPr>
-        <w:rFonts w:ascii="Wingdings" w:hAnsi="Wingdings" w:hint="default"/>
+        <w:rFonts w:hint="default" w:ascii="Wingdings" w:hAnsi="Wingdings"/>
       </w:rPr>
     </w:lvl>
     <w:lvl w:ilvl="3" w:tplc="04090001" w:tentative="1">
@@ -4705,7 +3557,7 @@
         <w:ind w:left="2880" w:hanging="360"/>
       </w:pPr>
       <w:rPr>
-        <w:rFonts w:ascii="Symbol" w:hAnsi="Symbol" w:hint="default"/>
+        <w:rFonts w:hint="default" w:ascii="Symbol" w:hAnsi="Symbol"/>
       </w:rPr>
     </w:lvl>
     <w:lvl w:ilvl="4" w:tplc="04090003" w:tentative="1">
@@ -4717,7 +3569,7 @@
         <w:ind w:left="3600" w:hanging="360"/>
       </w:pPr>
       <w:rPr>
-        <w:rFonts w:ascii="Courier New" w:hAnsi="Courier New" w:cs="Courier New" w:hint="default"/>
+        <w:rFonts w:hint="default" w:ascii="Courier New" w:hAnsi="Courier New" w:cs="Courier New"/>
       </w:rPr>
     </w:lvl>
     <w:lvl w:ilvl="5" w:tplc="04090005" w:tentative="1">
@@ -4729,7 +3581,7 @@
         <w:ind w:left="4320" w:hanging="360"/>
       </w:pPr>
       <w:rPr>
-        <w:rFonts w:ascii="Wingdings" w:hAnsi="Wingdings" w:hint="default"/>
+        <w:rFonts w:hint="default" w:ascii="Wingdings" w:hAnsi="Wingdings"/>
       </w:rPr>
     </w:lvl>
     <w:lvl w:ilvl="6" w:tplc="04090001" w:tentative="1">
@@ -4741,7 +3593,7 @@
         <w:ind w:left="5040" w:hanging="360"/>
       </w:pPr>
       <w:rPr>
-        <w:rFonts w:ascii="Symbol" w:hAnsi="Symbol" w:hint="default"/>
+        <w:rFonts w:hint="default" w:ascii="Symbol" w:hAnsi="Symbol"/>
       </w:rPr>
     </w:lvl>
     <w:lvl w:ilvl="7" w:tplc="04090003" w:tentative="1">
@@ -4753,7 +3605,7 @@
         <w:ind w:left="5760" w:hanging="360"/>
       </w:pPr>
       <w:rPr>
-        <w:rFonts w:ascii="Courier New" w:hAnsi="Courier New" w:cs="Courier New" w:hint="default"/>
+        <w:rFonts w:hint="default" w:ascii="Courier New" w:hAnsi="Courier New" w:cs="Courier New"/>
       </w:rPr>
     </w:lvl>
     <w:lvl w:ilvl="8" w:tplc="04090005" w:tentative="1">
@@ -4765,7 +3617,7 @@
         <w:ind w:left="6480" w:hanging="360"/>
       </w:pPr>
       <w:rPr>
-        <w:rFonts w:ascii="Wingdings" w:hAnsi="Wingdings" w:hint="default"/>
+        <w:rFonts w:hint="default" w:ascii="Wingdings" w:hAnsi="Wingdings"/>
       </w:rPr>
     </w:lvl>
   </w:abstractNum>
@@ -4961,7 +3813,7 @@
         <w:ind w:left="720" w:hanging="360"/>
       </w:pPr>
       <w:rPr>
-        <w:rFonts w:ascii="Wingdings" w:eastAsiaTheme="minorHAnsi" w:hAnsi="Wingdings" w:cstheme="minorBidi" w:hint="default"/>
+        <w:rFonts w:hint="default" w:ascii="Wingdings" w:hAnsi="Wingdings" w:eastAsiaTheme="minorHAnsi" w:cstheme="minorBidi"/>
       </w:rPr>
     </w:lvl>
     <w:lvl w:ilvl="1" w:tplc="04090003" w:tentative="1">
@@ -4973,7 +3825,7 @@
         <w:ind w:left="1440" w:hanging="360"/>
       </w:pPr>
       <w:rPr>
-        <w:rFonts w:ascii="Courier New" w:hAnsi="Courier New" w:cs="Courier New" w:hint="default"/>
+        <w:rFonts w:hint="default" w:ascii="Courier New" w:hAnsi="Courier New" w:cs="Courier New"/>
       </w:rPr>
     </w:lvl>
     <w:lvl w:ilvl="2" w:tplc="04090005" w:tentative="1">
@@ -4985,7 +3837,7 @@
         <w:ind w:left="2160" w:hanging="360"/>
       </w:pPr>
       <w:rPr>
-        <w:rFonts w:ascii="Wingdings" w:hAnsi="Wingdings" w:hint="default"/>
+        <w:rFonts w:hint="default" w:ascii="Wingdings" w:hAnsi="Wingdings"/>
       </w:rPr>
     </w:lvl>
     <w:lvl w:ilvl="3" w:tplc="04090001" w:tentative="1">
@@ -4997,7 +3849,7 @@
         <w:ind w:left="2880" w:hanging="360"/>
       </w:pPr>
       <w:rPr>
-        <w:rFonts w:ascii="Symbol" w:hAnsi="Symbol" w:hint="default"/>
+        <w:rFonts w:hint="default" w:ascii="Symbol" w:hAnsi="Symbol"/>
       </w:rPr>
     </w:lvl>
     <w:lvl w:ilvl="4" w:tplc="04090003" w:tentative="1">
@@ -5009,7 +3861,7 @@
         <w:ind w:left="3600" w:hanging="360"/>
       </w:pPr>
       <w:rPr>
-        <w:rFonts w:ascii="Courier New" w:hAnsi="Courier New" w:cs="Courier New" w:hint="default"/>
+        <w:rFonts w:hint="default" w:ascii="Courier New" w:hAnsi="Courier New" w:cs="Courier New"/>
       </w:rPr>
     </w:lvl>
     <w:lvl w:ilvl="5" w:tplc="04090005" w:tentative="1">
@@ -5021,7 +3873,7 @@
         <w:ind w:left="4320" w:hanging="360"/>
       </w:pPr>
       <w:rPr>
-        <w:rFonts w:ascii="Wingdings" w:hAnsi="Wingdings" w:hint="default"/>
+        <w:rFonts w:hint="default" w:ascii="Wingdings" w:hAnsi="Wingdings"/>
       </w:rPr>
     </w:lvl>
     <w:lvl w:ilvl="6" w:tplc="04090001" w:tentative="1">
@@ -5033,7 +3885,7 @@
         <w:ind w:left="5040" w:hanging="360"/>
       </w:pPr>
       <w:rPr>
-        <w:rFonts w:ascii="Symbol" w:hAnsi="Symbol" w:hint="default"/>
+        <w:rFonts w:hint="default" w:ascii="Symbol" w:hAnsi="Symbol"/>
       </w:rPr>
     </w:lvl>
     <w:lvl w:ilvl="7" w:tplc="04090003" w:tentative="1">
@@ -5045,7 +3897,7 @@
         <w:ind w:left="5760" w:hanging="360"/>
       </w:pPr>
       <w:rPr>
-        <w:rFonts w:ascii="Courier New" w:hAnsi="Courier New" w:cs="Courier New" w:hint="default"/>
+        <w:rFonts w:hint="default" w:ascii="Courier New" w:hAnsi="Courier New" w:cs="Courier New"/>
       </w:rPr>
     </w:lvl>
     <w:lvl w:ilvl="8" w:tplc="04090005" w:tentative="1">
@@ -5057,7 +3909,7 @@
         <w:ind w:left="6480" w:hanging="360"/>
       </w:pPr>
       <w:rPr>
-        <w:rFonts w:ascii="Wingdings" w:hAnsi="Wingdings" w:hint="default"/>
+        <w:rFonts w:hint="default" w:ascii="Wingdings" w:hAnsi="Wingdings"/>
       </w:rPr>
     </w:lvl>
   </w:abstractNum>
@@ -5083,11 +3935,11 @@
 </file>
 
 <file path=word/styles.xml><?xml version="1.0" encoding="utf-8"?>
-<w:styles xmlns:mc="http://schemas.openxmlformats.org/markup-compatibility/2006" xmlns:r="http://schemas.openxmlformats.org/officeDocument/2006/relationships" xmlns:w="http://schemas.openxmlformats.org/wordprocessingml/2006/main" xmlns:w14="http://schemas.microsoft.com/office/word/2010/wordml" xmlns:w15="http://schemas.microsoft.com/office/word/2012/wordml" xmlns:w16cex="http://schemas.microsoft.com/office/word/2018/wordml/cex" xmlns:w16cid="http://schemas.microsoft.com/office/word/2016/wordml/cid" xmlns:w16="http://schemas.microsoft.com/office/word/2018/wordml" xmlns:w16sdtdh="http://schemas.microsoft.com/office/word/2020/wordml/sdtdatahash" xmlns:w16se="http://schemas.microsoft.com/office/word/2015/wordml/symex" mc:Ignorable="w14 w15 w16se w16cid w16 w16cex w16sdtdh">
+<w:styles xmlns:wp14="http://schemas.microsoft.com/office/word/2010/wordprocessingDrawing" xmlns:mc="http://schemas.openxmlformats.org/markup-compatibility/2006" xmlns:r="http://schemas.openxmlformats.org/officeDocument/2006/relationships" xmlns:w="http://schemas.openxmlformats.org/wordprocessingml/2006/main" xmlns:w14="http://schemas.microsoft.com/office/word/2010/wordml" xmlns:w15="http://schemas.microsoft.com/office/word/2012/wordml" xmlns:w16cex="http://schemas.microsoft.com/office/word/2018/wordml/cex" xmlns:w16cid="http://schemas.microsoft.com/office/word/2016/wordml/cid" xmlns:w16="http://schemas.microsoft.com/office/word/2018/wordml" xmlns:w16sdtdh="http://schemas.microsoft.com/office/word/2020/wordml/sdtdatahash" xmlns:w16se="http://schemas.microsoft.com/office/word/2015/wordml/symex" mc:Ignorable="w14 w15 w16se w16cid w16 w16cex w16sdtdh wp14">
   <w:docDefaults>
     <w:rPrDefault>
       <w:rPr>
-        <w:rFonts w:asciiTheme="minorHAnsi" w:eastAsiaTheme="minorHAnsi" w:hAnsiTheme="minorHAnsi" w:cstheme="minorBidi"/>
+        <w:rFonts w:asciiTheme="minorHAnsi" w:hAnsiTheme="minorHAnsi" w:eastAsiaTheme="minorHAnsi" w:cstheme="minorBidi"/>
         <w:sz w:val="22"/>
         <w:szCs w:val="22"/>
         <w:lang w:val="en-US" w:eastAsia="en-US" w:bidi="ar-SA"/>
@@ -5102,14 +3954,14 @@
   <w:latentStyles w:defLockedState="0" w:defUIPriority="99" w:defSemiHidden="0" w:defUnhideWhenUsed="0" w:defQFormat="0" w:count="376">
     <w:lsdException w:name="Normal" w:uiPriority="0" w:qFormat="1"/>
     <w:lsdException w:name="heading 1" w:uiPriority="9" w:qFormat="1"/>
-    <w:lsdException w:name="heading 2" w:semiHidden="1" w:uiPriority="9" w:unhideWhenUsed="1" w:qFormat="1"/>
-    <w:lsdException w:name="heading 3" w:semiHidden="1" w:uiPriority="9" w:unhideWhenUsed="1" w:qFormat="1"/>
-    <w:lsdException w:name="heading 4" w:semiHidden="1" w:uiPriority="9" w:unhideWhenUsed="1" w:qFormat="1"/>
-    <w:lsdException w:name="heading 5" w:semiHidden="1" w:uiPriority="9" w:unhideWhenUsed="1" w:qFormat="1"/>
-    <w:lsdException w:name="heading 6" w:semiHidden="1" w:uiPriority="9" w:unhideWhenUsed="1" w:qFormat="1"/>
-    <w:lsdException w:name="heading 7" w:semiHidden="1" w:uiPriority="9" w:unhideWhenUsed="1" w:qFormat="1"/>
-    <w:lsdException w:name="heading 8" w:semiHidden="1" w:uiPriority="9" w:unhideWhenUsed="1" w:qFormat="1"/>
-    <w:lsdException w:name="heading 9" w:semiHidden="1" w:uiPriority="9" w:unhideWhenUsed="1" w:qFormat="1"/>
+    <w:lsdException w:name="heading 2" w:uiPriority="9" w:semiHidden="1" w:unhideWhenUsed="1" w:qFormat="1"/>
+    <w:lsdException w:name="heading 3" w:uiPriority="9" w:semiHidden="1" w:unhideWhenUsed="1" w:qFormat="1"/>
+    <w:lsdException w:name="heading 4" w:uiPriority="9" w:semiHidden="1" w:unhideWhenUsed="1" w:qFormat="1"/>
+    <w:lsdException w:name="heading 5" w:uiPriority="9" w:semiHidden="1" w:unhideWhenUsed="1" w:qFormat="1"/>
+    <w:lsdException w:name="heading 6" w:uiPriority="9" w:semiHidden="1" w:unhideWhenUsed="1" w:qFormat="1"/>
+    <w:lsdException w:name="heading 7" w:uiPriority="9" w:semiHidden="1" w:unhideWhenUsed="1" w:qFormat="1"/>
+    <w:lsdException w:name="heading 8" w:uiPriority="9" w:semiHidden="1" w:unhideWhenUsed="1" w:qFormat="1"/>
+    <w:lsdException w:name="heading 9" w:uiPriority="9" w:semiHidden="1" w:unhideWhenUsed="1" w:qFormat="1"/>
     <w:lsdException w:name="index 1" w:semiHidden="1" w:unhideWhenUsed="1"/>
     <w:lsdException w:name="index 2" w:semiHidden="1" w:unhideWhenUsed="1"/>
     <w:lsdException w:name="index 3" w:semiHidden="1" w:unhideWhenUsed="1"/>
@@ -5119,22 +3971,22 @@
     <w:lsdException w:name="index 7" w:semiHidden="1" w:unhideWhenUsed="1"/>
     <w:lsdException w:name="index 8" w:semiHidden="1" w:unhideWhenUsed="1"/>
     <w:lsdException w:name="index 9" w:semiHidden="1" w:unhideWhenUsed="1"/>
-    <w:lsdException w:name="toc 1" w:semiHidden="1" w:uiPriority="39" w:unhideWhenUsed="1"/>
-    <w:lsdException w:name="toc 2" w:semiHidden="1" w:uiPriority="39" w:unhideWhenUsed="1"/>
-    <w:lsdException w:name="toc 3" w:semiHidden="1" w:uiPriority="39" w:unhideWhenUsed="1"/>
-    <w:lsdException w:name="toc 4" w:semiHidden="1" w:uiPriority="39" w:unhideWhenUsed="1"/>
-    <w:lsdException w:name="toc 5" w:semiHidden="1" w:uiPriority="39" w:unhideWhenUsed="1"/>
-    <w:lsdException w:name="toc 6" w:semiHidden="1" w:uiPriority="39" w:unhideWhenUsed="1"/>
-    <w:lsdException w:name="toc 7" w:semiHidden="1" w:uiPriority="39" w:unhideWhenUsed="1"/>
-    <w:lsdException w:name="toc 8" w:semiHidden="1" w:uiPriority="39" w:unhideWhenUsed="1"/>
-    <w:lsdException w:name="toc 9" w:semiHidden="1" w:uiPriority="39" w:unhideWhenUsed="1"/>
+    <w:lsdException w:name="toc 1" w:uiPriority="39" w:semiHidden="1" w:unhideWhenUsed="1"/>
+    <w:lsdException w:name="toc 2" w:uiPriority="39" w:semiHidden="1" w:unhideWhenUsed="1"/>
+    <w:lsdException w:name="toc 3" w:uiPriority="39" w:semiHidden="1" w:unhideWhenUsed="1"/>
+    <w:lsdException w:name="toc 4" w:uiPriority="39" w:semiHidden="1" w:unhideWhenUsed="1"/>
+    <w:lsdException w:name="toc 5" w:uiPriority="39" w:semiHidden="1" w:unhideWhenUsed="1"/>
+    <w:lsdException w:name="toc 6" w:uiPriority="39" w:semiHidden="1" w:unhideWhenUsed="1"/>
+    <w:lsdException w:name="toc 7" w:uiPriority="39" w:semiHidden="1" w:unhideWhenUsed="1"/>
+    <w:lsdException w:name="toc 8" w:uiPriority="39" w:semiHidden="1" w:unhideWhenUsed="1"/>
+    <w:lsdException w:name="toc 9" w:uiPriority="39" w:semiHidden="1" w:unhideWhenUsed="1"/>
     <w:lsdException w:name="Normal Indent" w:semiHidden="1" w:unhideWhenUsed="1"/>
     <w:lsdException w:name="footnote text" w:semiHidden="1" w:unhideWhenUsed="1"/>
     <w:lsdException w:name="annotation text" w:semiHidden="1" w:unhideWhenUsed="1"/>
     <w:lsdException w:name="header" w:semiHidden="1" w:unhideWhenUsed="1"/>
     <w:lsdException w:name="footer" w:semiHidden="1" w:unhideWhenUsed="1"/>
     <w:lsdException w:name="index heading" w:semiHidden="1" w:unhideWhenUsed="1"/>
-    <w:lsdException w:name="caption" w:semiHidden="1" w:uiPriority="35" w:unhideWhenUsed="1" w:qFormat="1"/>
+    <w:lsdException w:name="caption" w:uiPriority="35" w:semiHidden="1" w:unhideWhenUsed="1" w:qFormat="1"/>
     <w:lsdException w:name="table of figures" w:semiHidden="1" w:unhideWhenUsed="1"/>
     <w:lsdException w:name="envelope address" w:semiHidden="1" w:unhideWhenUsed="1"/>
     <w:lsdException w:name="envelope return" w:semiHidden="1" w:unhideWhenUsed="1"/>
@@ -5165,7 +4017,7 @@
     <w:lsdException w:name="Title" w:uiPriority="10" w:qFormat="1"/>
     <w:lsdException w:name="Closing" w:semiHidden="1" w:unhideWhenUsed="1"/>
     <w:lsdException w:name="Signature" w:semiHidden="1" w:unhideWhenUsed="1"/>
-    <w:lsdException w:name="Default Paragraph Font" w:semiHidden="1" w:uiPriority="1" w:unhideWhenUsed="1"/>
+    <w:lsdException w:name="Default Paragraph Font" w:uiPriority="1" w:semiHidden="1" w:unhideWhenUsed="1"/>
     <w:lsdException w:name="Body Text" w:semiHidden="1" w:unhideWhenUsed="1"/>
     <w:lsdException w:name="Body Text Indent" w:semiHidden="1" w:unhideWhenUsed="1"/>
     <w:lsdException w:name="List Continue" w:semiHidden="1" w:unhideWhenUsed="1"/>
@@ -5365,8 +4217,8 @@
     <w:lsdException w:name="Subtle Reference" w:uiPriority="31" w:qFormat="1"/>
     <w:lsdException w:name="Intense Reference" w:uiPriority="32" w:qFormat="1"/>
     <w:lsdException w:name="Book Title" w:uiPriority="33" w:qFormat="1"/>
-    <w:lsdException w:name="Bibliography" w:semiHidden="1" w:uiPriority="37" w:unhideWhenUsed="1"/>
-    <w:lsdException w:name="TOC Heading" w:semiHidden="1" w:uiPriority="39" w:unhideWhenUsed="1" w:qFormat="1"/>
+    <w:lsdException w:name="Bibliography" w:uiPriority="37" w:semiHidden="1" w:unhideWhenUsed="1"/>
+    <w:lsdException w:name="TOC Heading" w:uiPriority="39" w:semiHidden="1" w:unhideWhenUsed="1" w:qFormat="1"/>
     <w:lsdException w:name="Plain Table 1" w:uiPriority="41"/>
     <w:lsdException w:name="Plain Table 2" w:uiPriority="42"/>
     <w:lsdException w:name="Plain Table 3" w:uiPriority="43"/>
@@ -5477,17 +4329,17 @@
     <w:lsdException w:name="Unresolved Mention" w:semiHidden="1" w:unhideWhenUsed="1"/>
     <w:lsdException w:name="Smart Link" w:semiHidden="1" w:unhideWhenUsed="1"/>
   </w:latentStyles>
-  <w:style w:type="paragraph" w:default="1" w:styleId="Normal">
+  <w:style w:type="paragraph" w:styleId="Normal" w:default="1">
     <w:name w:val="Normal"/>
     <w:qFormat/>
   </w:style>
-  <w:style w:type="character" w:default="1" w:styleId="DefaultParagraphFont">
+  <w:style w:type="character" w:styleId="DefaultParagraphFont" w:default="1">
     <w:name w:val="Default Paragraph Font"/>
     <w:uiPriority w:val="1"/>
     <w:semiHidden/>
     <w:unhideWhenUsed/>
   </w:style>
-  <w:style w:type="table" w:default="1" w:styleId="TableNormal">
+  <w:style w:type="table" w:styleId="TableNormal" w:default="1">
     <w:name w:val="Normal Table"/>
     <w:uiPriority w:val="99"/>
     <w:semiHidden/>
@@ -5502,7 +4354,7 @@
       </w:tblCellMar>
     </w:tblPr>
   </w:style>
-  <w:style w:type="numbering" w:default="1" w:styleId="NoList">
+  <w:style w:type="numbering" w:styleId="NoList" w:default="1">
     <w:name w:val="No List"/>
     <w:uiPriority w:val="99"/>
     <w:semiHidden/>

</xml_diff>